<commit_message>
Feito o comite de etica
</commit_message>
<xml_diff>
--- a/Comite de Etica/Estrutura basica para Termo de Consentimento Livre e Esclarecido (TCLE).docx
+++ b/Comite de Etica/Estrutura basica para Termo de Consentimento Livre e Esclarecido (TCLE).docx
@@ -1,6 +1,6 @@
 
 <file path=word/document.xml><?xml version="1.0" encoding="utf-8"?>
-<w:document xmlns:wpc="http://schemas.microsoft.com/office/word/2010/wordprocessingCanvas" xmlns:mc="http://schemas.openxmlformats.org/markup-compatibility/2006" xmlns:o="urn:schemas-microsoft-com:office:office" xmlns:r="http://schemas.openxmlformats.org/officeDocument/2006/relationships" xmlns:m="http://schemas.openxmlformats.org/officeDocument/2006/math" xmlns:v="urn:schemas-microsoft-com:vml" xmlns:wp14="http://schemas.microsoft.com/office/word/2010/wordprocessingDrawing" xmlns:wp="http://schemas.openxmlformats.org/drawingml/2006/wordprocessingDrawing" xmlns:w10="urn:schemas-microsoft-com:office:word" xmlns:w="http://schemas.openxmlformats.org/wordprocessingml/2006/main" xmlns:w14="http://schemas.microsoft.com/office/word/2010/wordml" xmlns:w15="http://schemas.microsoft.com/office/word/2012/wordml" xmlns:wpg="http://schemas.microsoft.com/office/word/2010/wordprocessingGroup" xmlns:wpi="http://schemas.microsoft.com/office/word/2010/wordprocessingInk" xmlns:wne="http://schemas.microsoft.com/office/word/2006/wordml" xmlns:wps="http://schemas.microsoft.com/office/word/2010/wordprocessingShape" mc:Ignorable="w14 w15 wp14">
+<w:document xmlns:wpc="http://schemas.microsoft.com/office/word/2010/wordprocessingCanvas" xmlns:mc="http://schemas.openxmlformats.org/markup-compatibility/2006" xmlns:o="urn:schemas-microsoft-com:office:office" xmlns:r="http://schemas.openxmlformats.org/officeDocument/2006/relationships" xmlns:m="http://schemas.openxmlformats.org/officeDocument/2006/math" xmlns:v="urn:schemas-microsoft-com:vml" xmlns:wp14="http://schemas.microsoft.com/office/word/2010/wordprocessingDrawing" xmlns:wp="http://schemas.openxmlformats.org/drawingml/2006/wordprocessingDrawing" xmlns:w10="urn:schemas-microsoft-com:office:word" xmlns:w="http://schemas.openxmlformats.org/wordprocessingml/2006/main" xmlns:w14="http://schemas.microsoft.com/office/word/2010/wordml" xmlns:wpg="http://schemas.microsoft.com/office/word/2010/wordprocessingGroup" xmlns:wpi="http://schemas.microsoft.com/office/word/2010/wordprocessingInk" xmlns:wne="http://schemas.microsoft.com/office/word/2006/wordml" xmlns:wps="http://schemas.microsoft.com/office/word/2010/wordprocessingShape" mc:Ignorable="w14 wp14">
   <w:body>
     <w:p>
       <w:pPr>
@@ -36,9 +36,8 @@
       <w:r>
         <w:rPr>
           <w:b/>
-          <w:highlight w:val="lightGray"/>
-        </w:rPr>
-        <w:t>Título da pesquisa</w:t>
+        </w:rPr>
+        <w:t>Educação Sexual nas escolas</w:t>
       </w:r>
     </w:p>
     <w:p>
@@ -53,9 +52,32 @@
       <w:r>
         <w:rPr>
           <w:b/>
-          <w:highlight w:val="lightGray"/>
-        </w:rPr>
-        <w:t>Nome do(s) responsável(is)</w:t>
+        </w:rPr>
+        <w:t xml:space="preserve">Gustavo Ferreira </w:t>
+      </w:r>
+      <w:proofErr w:type="spellStart"/>
+      <w:r>
+        <w:rPr>
+          <w:b/>
+        </w:rPr>
+        <w:t>Gitzel</w:t>
+      </w:r>
+      <w:proofErr w:type="spellEnd"/>
+    </w:p>
+    <w:p>
+      <w:pPr>
+        <w:spacing w:after="0" w:line="240" w:lineRule="auto"/>
+        <w:contextualSpacing/>
+        <w:jc w:val="center"/>
+        <w:rPr>
+          <w:b/>
+        </w:rPr>
+      </w:pPr>
+      <w:r>
+        <w:rPr>
+          <w:b/>
+        </w:rPr>
+        <w:t>Isabela Paulino de Souza</w:t>
       </w:r>
     </w:p>
     <w:p>
@@ -222,55 +244,13 @@
         <w:tab/>
       </w:r>
       <w:r>
-        <w:rPr>
-          <w:highlight w:val="lightGray"/>
-        </w:rPr>
-        <w:t>Esclarecer, em linguagem clara, a justificativa e os objetivos do estudo.</w:t>
-      </w:r>
-    </w:p>
-    <w:p>
-      <w:pPr>
-        <w:spacing w:after="0" w:line="240" w:lineRule="auto"/>
-        <w:contextualSpacing/>
-        <w:jc w:val="both"/>
-      </w:pPr>
-      <w:r>
-        <w:tab/>
-      </w:r>
-      <w:r>
-        <w:rPr>
-          <w:highlight w:val="lightGray"/>
-        </w:rPr>
-        <w:t xml:space="preserve">Para pesquisas na área de genética humana (resolução 340/04 CNS/MS), o TCLE deverá </w:t>
-      </w:r>
-      <w:r>
-        <w:rPr>
-          <w:rFonts w:cstheme="minorHAnsi"/>
-          <w:highlight w:val="lightGray"/>
-        </w:rPr>
-        <w:t>e</w:t>
-      </w:r>
-      <w:r>
-        <w:rPr>
-          <w:rFonts w:eastAsia="Calibri" w:cstheme="minorHAnsi"/>
-          <w:highlight w:val="lightGray"/>
-        </w:rPr>
-        <w:t>xplicitar os exames e testes que serão realizados, com indicação dos genes/segmentos do DNA ou do RNA ou produtos gênicos que serão estudados e sua relação com eventual condição do sujeito da pesquisa</w:t>
-      </w:r>
-      <w:r>
-        <w:rPr>
-          <w:rFonts w:cstheme="minorHAnsi"/>
-          <w:highlight w:val="lightGray"/>
-        </w:rPr>
-        <w:t xml:space="preserve"> (artigo V.1 “a”).</w:t>
-      </w:r>
-    </w:p>
-    <w:p>
-      <w:pPr>
-        <w:spacing w:after="0" w:line="240" w:lineRule="auto"/>
-        <w:contextualSpacing/>
-        <w:jc w:val="both"/>
-      </w:pPr>
+        <w:t>Estamos desenvolvendo uma aplicação WEB, cujo objetivo é ensinar a Educação Sexual, informar sobre as doenças, esclarecer dúvidas e desmitificar os mitos acerca da sexualidade. Por isso, precisamos realizar uma pesquisa de campo para saber o quanto as pessoas conhecem</w:t>
+      </w:r>
+      <w:bookmarkStart w:id="0" w:name="_GoBack"/>
+      <w:bookmarkEnd w:id="0"/>
+      <w:r>
+        <w:t xml:space="preserve"> sobre.</w:t>
+      </w:r>
     </w:p>
     <w:p>
       <w:pPr>
@@ -526,8 +506,16 @@
         <w:rPr>
           <w:highlight w:val="lightGray"/>
         </w:rPr>
-        <w:t>(informar critérios de exclusão como, por exemplo, condições médicas que tragam riscos adicionais, alergias alimentares ou às substâncias administradas, impossibilidade de seguir as orientações do pesquisador etc.)</w:t>
-      </w:r>
+        <w:t>(informar critérios de exclusão como, por exemplo, condições médicas que tragam riscos adicionais, alergias alimentares ou às substâncias administradas, impossibilidade de seguir as orientações do pesquisador etc.</w:t>
+      </w:r>
+      <w:proofErr w:type="gramStart"/>
+      <w:r>
+        <w:rPr>
+          <w:highlight w:val="lightGray"/>
+        </w:rPr>
+        <w:t>)</w:t>
+      </w:r>
+      <w:proofErr w:type="gramEnd"/>
     </w:p>
     <w:p>
       <w:pPr>
@@ -567,8 +555,16 @@
         <w:rPr>
           <w:highlight w:val="lightGray"/>
         </w:rPr>
-        <w:t>A resolução define como "Risco da pesquisa :</w:t>
-      </w:r>
+        <w:t xml:space="preserve">A resolução define como "Risco da </w:t>
+      </w:r>
+      <w:proofErr w:type="gramStart"/>
+      <w:r>
+        <w:rPr>
+          <w:highlight w:val="lightGray"/>
+        </w:rPr>
+        <w:t>pesquisa :</w:t>
+      </w:r>
+      <w:proofErr w:type="gramEnd"/>
       <w:r>
         <w:rPr>
           <w:highlight w:val="lightGray"/>
@@ -617,17 +613,17 @@
         <w:rPr>
           <w:b/>
         </w:rPr>
+        <w:t>Benefícios:</w:t>
+      </w:r>
+    </w:p>
+    <w:p>
+      <w:pPr>
+        <w:spacing w:after="0" w:line="240" w:lineRule="auto"/>
+        <w:contextualSpacing/>
+        <w:jc w:val="both"/>
+      </w:pPr>
+      <w:r>
         <w:lastRenderedPageBreak/>
-        <w:t>Benefícios:</w:t>
-      </w:r>
-    </w:p>
-    <w:p>
-      <w:pPr>
-        <w:spacing w:after="0" w:line="240" w:lineRule="auto"/>
-        <w:contextualSpacing/>
-        <w:jc w:val="both"/>
-      </w:pPr>
-      <w:r>
         <w:tab/>
       </w:r>
       <w:r>
@@ -661,7 +657,14 @@
         <w:rPr>
           <w:highlight w:val="lightGray"/>
         </w:rPr>
-        <w:t>, sej</w:t>
+        <w:t xml:space="preserve">, </w:t>
+      </w:r>
+      <w:proofErr w:type="gramStart"/>
+      <w:r>
+        <w:rPr>
+          <w:highlight w:val="lightGray"/>
+        </w:rPr>
+        <w:t>sej</w:t>
       </w:r>
       <w:r>
         <w:rPr>
@@ -675,6 +678,7 @@
         </w:rPr>
         <w:t>m</w:t>
       </w:r>
+      <w:proofErr w:type="gramEnd"/>
       <w:r>
         <w:rPr>
           <w:highlight w:val="lightGray"/>
@@ -796,7 +800,21 @@
         <w:rPr>
           <w:highlight w:val="lightGray"/>
         </w:rPr>
-        <w:t>fisioterápica, fonoaudiológica ou outra).</w:t>
+        <w:t xml:space="preserve">fisioterápica, </w:t>
+      </w:r>
+      <w:proofErr w:type="spellStart"/>
+      <w:r>
+        <w:rPr>
+          <w:highlight w:val="lightGray"/>
+        </w:rPr>
+        <w:t>fonoaudiológica</w:t>
+      </w:r>
+      <w:proofErr w:type="spellEnd"/>
+      <w:r>
+        <w:rPr>
+          <w:highlight w:val="lightGray"/>
+        </w:rPr>
+        <w:t xml:space="preserve"> ou outra).</w:t>
       </w:r>
     </w:p>
     <w:p>
@@ -986,9 +1004,11 @@
       <w:r>
         <w:t xml:space="preserve">Você terá a garantia ao direito </w:t>
       </w:r>
+      <w:proofErr w:type="gramStart"/>
       <w:r>
         <w:t>a</w:t>
       </w:r>
+      <w:proofErr w:type="gramEnd"/>
       <w:r>
         <w:t xml:space="preserve"> indenização diante de eventuais danos decorrentes da pesquisa</w:t>
       </w:r>
@@ -1055,6 +1075,7 @@
           <w:highlight w:val="lightGray"/>
         </w:rPr>
       </w:pPr>
+      <w:proofErr w:type="gramStart"/>
       <w:r>
         <w:rPr>
           <w:rFonts w:asciiTheme="minorHAnsi" w:hAnsiTheme="minorHAnsi"/>
@@ -1062,7 +1083,17 @@
           <w:szCs w:val="22"/>
           <w:highlight w:val="lightGray"/>
         </w:rPr>
-        <w:t xml:space="preserve">explicitar, quando pertinente, os métodos terapêuticos alternativos existentes; </w:t>
+        <w:t>explicitar</w:t>
+      </w:r>
+      <w:proofErr w:type="gramEnd"/>
+      <w:r>
+        <w:rPr>
+          <w:rFonts w:asciiTheme="minorHAnsi" w:hAnsiTheme="minorHAnsi"/>
+          <w:sz w:val="22"/>
+          <w:szCs w:val="22"/>
+          <w:highlight w:val="lightGray"/>
+        </w:rPr>
+        <w:t xml:space="preserve">, quando pertinente, os métodos terapêuticos alternativos existentes; </w:t>
       </w:r>
     </w:p>
     <w:p>
@@ -1081,6 +1112,7 @@
           <w:highlight w:val="lightGray"/>
         </w:rPr>
       </w:pPr>
+      <w:proofErr w:type="gramStart"/>
       <w:r>
         <w:rPr>
           <w:rFonts w:asciiTheme="minorHAnsi" w:hAnsiTheme="minorHAnsi"/>
@@ -1088,7 +1120,17 @@
           <w:szCs w:val="22"/>
           <w:highlight w:val="lightGray"/>
         </w:rPr>
-        <w:t xml:space="preserve">esclarecer, quando pertinente, sobre a possibilidade de inclusão do participante em grupo controle ou placebo, explicitando, claramente, o significado dessa possibilidade; </w:t>
+        <w:t>esclarecer</w:t>
+      </w:r>
+      <w:proofErr w:type="gramEnd"/>
+      <w:r>
+        <w:rPr>
+          <w:rFonts w:asciiTheme="minorHAnsi" w:hAnsiTheme="minorHAnsi"/>
+          <w:sz w:val="22"/>
+          <w:szCs w:val="22"/>
+          <w:highlight w:val="lightGray"/>
+        </w:rPr>
+        <w:t xml:space="preserve">, quando pertinente, sobre a possibilidade de inclusão do participante em grupo controle ou placebo, explicitando, claramente, o significado dessa possibilidade; </w:t>
       </w:r>
     </w:p>
     <w:p>
@@ -1104,11 +1146,19 @@
           <w:highlight w:val="lightGray"/>
         </w:rPr>
       </w:pPr>
-      <w:r>
-        <w:rPr>
-          <w:highlight w:val="lightGray"/>
-        </w:rPr>
-        <w:t>não exigir do participante da pesquisa, sob qualquer argumento, renúncia ao direito à indenização por dano.</w:t>
+      <w:proofErr w:type="gramStart"/>
+      <w:r>
+        <w:rPr>
+          <w:highlight w:val="lightGray"/>
+        </w:rPr>
+        <w:t>não</w:t>
+      </w:r>
+      <w:proofErr w:type="gramEnd"/>
+      <w:r>
+        <w:rPr>
+          <w:highlight w:val="lightGray"/>
+        </w:rPr>
+        <w:t xml:space="preserve"> exigir do participante da pesquisa, sob qualquer argumento, renúncia ao direito à indenização por dano.</w:t>
       </w:r>
     </w:p>
     <w:p>
@@ -1172,12 +1222,21 @@
           <w:highlight w:val="lightGray"/>
         </w:rPr>
       </w:pPr>
+      <w:proofErr w:type="gramStart"/>
       <w:r>
         <w:rPr>
           <w:rFonts w:eastAsia="Calibri" w:cstheme="minorHAnsi"/>
           <w:highlight w:val="lightGray"/>
         </w:rPr>
-        <w:t xml:space="preserve">oferecer a opção </w:t>
+        <w:t>oferecer</w:t>
+      </w:r>
+      <w:proofErr w:type="gramEnd"/>
+      <w:r>
+        <w:rPr>
+          <w:rFonts w:eastAsia="Calibri" w:cstheme="minorHAnsi"/>
+          <w:highlight w:val="lightGray"/>
+        </w:rPr>
+        <w:t xml:space="preserve"> a opção </w:t>
       </w:r>
       <w:r>
         <w:rPr>
@@ -1214,12 +1273,21 @@
           <w:highlight w:val="lightGray"/>
         </w:rPr>
       </w:pPr>
-      <w:r>
-        <w:rPr>
-          <w:rFonts w:cstheme="minorHAnsi"/>
-          <w:highlight w:val="lightGray"/>
-        </w:rPr>
-        <w:t>esclarecer se haverá proposta de aconselhamento genético (</w:t>
+      <w:proofErr w:type="gramStart"/>
+      <w:r>
+        <w:rPr>
+          <w:rFonts w:cstheme="minorHAnsi"/>
+          <w:highlight w:val="lightGray"/>
+        </w:rPr>
+        <w:t>esclarecer</w:t>
+      </w:r>
+      <w:proofErr w:type="gramEnd"/>
+      <w:r>
+        <w:rPr>
+          <w:rFonts w:cstheme="minorHAnsi"/>
+          <w:highlight w:val="lightGray"/>
+        </w:rPr>
+        <w:t xml:space="preserve"> se haverá proposta de aconselhamento genético (</w:t>
       </w:r>
       <w:r>
         <w:rPr>
@@ -1328,21 +1396,21 @@
           <w:highlight w:val="lightGray"/>
         </w:rPr>
       </w:pPr>
-      <w:r>
-        <w:rPr>
-          <w:rFonts w:cstheme="minorHAnsi"/>
-          <w:highlight w:val="lightGray"/>
-        </w:rPr>
-        <w:t>justificar a nece</w:t>
-      </w:r>
-      <w:bookmarkStart w:id="0" w:name="_GoBack"/>
-      <w:bookmarkEnd w:id="0"/>
-      <w:r>
-        <w:rPr>
-          <w:rFonts w:cstheme="minorHAnsi"/>
-          <w:highlight w:val="lightGray"/>
-        </w:rPr>
-        <w:t>ssidade e oportunidade para utilização futura</w:t>
+      <w:proofErr w:type="gramStart"/>
+      <w:r>
+        <w:rPr>
+          <w:rFonts w:cstheme="minorHAnsi"/>
+          <w:highlight w:val="lightGray"/>
+        </w:rPr>
+        <w:t>justificar</w:t>
+      </w:r>
+      <w:proofErr w:type="gramEnd"/>
+      <w:r>
+        <w:rPr>
+          <w:rFonts w:cstheme="minorHAnsi"/>
+          <w:highlight w:val="lightGray"/>
+        </w:rPr>
+        <w:t xml:space="preserve"> a necessidade e oportunidade para utilização futura</w:t>
       </w:r>
       <w:r>
         <w:rPr>
@@ -1366,12 +1434,21 @@
           <w:highlight w:val="lightGray"/>
         </w:rPr>
       </w:pPr>
-      <w:r>
-        <w:rPr>
-          <w:rFonts w:cstheme="minorHAnsi"/>
-          <w:highlight w:val="lightGray"/>
-        </w:rPr>
-        <w:t>declarar que toda nova pesquisa a ser realizada com o material armazenado será submetida para aprovação do Comitê de Ética em Pesquisa (CEP) e, quando for o caso, da Comissão Nacional de Ética em Pesquisa (CONEP)</w:t>
+      <w:proofErr w:type="gramStart"/>
+      <w:r>
+        <w:rPr>
+          <w:rFonts w:cstheme="minorHAnsi"/>
+          <w:highlight w:val="lightGray"/>
+        </w:rPr>
+        <w:t>declarar</w:t>
+      </w:r>
+      <w:proofErr w:type="gramEnd"/>
+      <w:r>
+        <w:rPr>
+          <w:rFonts w:cstheme="minorHAnsi"/>
+          <w:highlight w:val="lightGray"/>
+        </w:rPr>
+        <w:t xml:space="preserve"> que toda nova pesquisa a ser realizada com o material armazenado será submetida para aprovação do Comitê de Ética em Pesquisa (CEP) e, quando for o caso, da Comissão Nacional de Ética em Pesquisa (CONEP)</w:t>
       </w:r>
       <w:r>
         <w:rPr>
@@ -1395,12 +1472,21 @@
           <w:highlight w:val="lightGray"/>
         </w:rPr>
       </w:pPr>
-      <w:r>
-        <w:rPr>
-          <w:rFonts w:cstheme="minorHAnsi"/>
-          <w:highlight w:val="lightGray"/>
-        </w:rPr>
-        <w:t xml:space="preserve">detalhar </w:t>
+      <w:proofErr w:type="gramStart"/>
+      <w:r>
+        <w:rPr>
+          <w:rFonts w:cstheme="minorHAnsi"/>
+          <w:highlight w:val="lightGray"/>
+        </w:rPr>
+        <w:t>detalhar</w:t>
+      </w:r>
+      <w:proofErr w:type="gramEnd"/>
+      <w:r>
+        <w:rPr>
+          <w:rFonts w:cstheme="minorHAnsi"/>
+          <w:highlight w:val="lightGray"/>
+        </w:rPr>
+        <w:t xml:space="preserve"> </w:t>
       </w:r>
       <w:r>
         <w:rPr>
@@ -1433,12 +1519,20 @@
           <w:highlight w:val="lightGray"/>
         </w:rPr>
       </w:pPr>
+      <w:proofErr w:type="gramStart"/>
       <w:r>
         <w:rPr>
           <w:highlight w:val="lightGray"/>
         </w:rPr>
         <w:lastRenderedPageBreak/>
-        <w:t>(   ) concordo em participar do presente estudo, porém NÃO AUTORIZO o armazenamento do meu material biológico, devendo o mesmo ser descartado ao final desta pesquisa.</w:t>
+        <w:t xml:space="preserve">(   </w:t>
+      </w:r>
+      <w:proofErr w:type="gramEnd"/>
+      <w:r>
+        <w:rPr>
+          <w:highlight w:val="lightGray"/>
+        </w:rPr>
+        <w:t>) concordo em participar do presente estudo, porém NÃO AUTORIZO o armazenamento do meu material biológico, devendo o mesmo ser descartado ao final desta pesquisa.</w:t>
       </w:r>
     </w:p>
     <w:p>
@@ -1450,11 +1544,19 @@
           <w:highlight w:val="lightGray"/>
         </w:rPr>
       </w:pPr>
-      <w:r>
-        <w:rPr>
-          <w:highlight w:val="lightGray"/>
-        </w:rPr>
-        <w:t>(   ) concordo em participar do presente estudo e AUTORIZO o armazenamento do meu material biológico, sendo necessário meu consentimento a cada nova pesquisa, que deverá ser aprovada pelo CEP institucional e, se for o caso, pela CONEP.</w:t>
+      <w:proofErr w:type="gramStart"/>
+      <w:r>
+        <w:rPr>
+          <w:highlight w:val="lightGray"/>
+        </w:rPr>
+        <w:t xml:space="preserve">(   </w:t>
+      </w:r>
+      <w:proofErr w:type="gramEnd"/>
+      <w:r>
+        <w:rPr>
+          <w:highlight w:val="lightGray"/>
+        </w:rPr>
+        <w:t>) concordo em participar do presente estudo e AUTORIZO o armazenamento do meu material biológico, sendo necessário meu consentimento a cada nova pesquisa, que deverá ser aprovada pelo CEP institucional e, se for o caso, pela CONEP.</w:t>
       </w:r>
     </w:p>
     <w:p>
@@ -1652,8 +1754,16 @@
         <w:rPr>
           <w:highlight w:val="lightGray"/>
         </w:rPr>
-        <w:t xml:space="preserve"> de novas drogas, se comprovada</w:t>
-      </w:r>
+        <w:t xml:space="preserve"> de novas drogas, se </w:t>
+      </w:r>
+      <w:proofErr w:type="gramStart"/>
+      <w:r>
+        <w:rPr>
+          <w:highlight w:val="lightGray"/>
+        </w:rPr>
+        <w:t>comprovada</w:t>
+      </w:r>
+      <w:proofErr w:type="gramEnd"/>
       <w:r>
         <w:rPr>
           <w:highlight w:val="lightGray"/>
@@ -1791,7 +1901,23 @@
           <w:rFonts w:cs="Arial"/>
           <w:highlight w:val="lightGray"/>
         </w:rPr>
-        <w:t>o(s) pesquisador(es).</w:t>
+        <w:t xml:space="preserve">o(s) </w:t>
+      </w:r>
+      <w:proofErr w:type="gramStart"/>
+      <w:r>
+        <w:rPr>
+          <w:rFonts w:cs="Arial"/>
+          <w:highlight w:val="lightGray"/>
+        </w:rPr>
+        <w:t>pesquisador(</w:t>
+      </w:r>
+      <w:proofErr w:type="gramEnd"/>
+      <w:r>
+        <w:rPr>
+          <w:rFonts w:cs="Arial"/>
+          <w:highlight w:val="lightGray"/>
+        </w:rPr>
+        <w:t>es).</w:t>
       </w:r>
       <w:r>
         <w:rPr>
@@ -1885,7 +2011,21 @@
         <w:rPr>
           <w:rFonts w:cs="Arial"/>
         </w:rPr>
-        <w:t>as 08:30hs às 11</w:t>
+        <w:t xml:space="preserve">as </w:t>
+      </w:r>
+      <w:proofErr w:type="gramStart"/>
+      <w:r>
+        <w:rPr>
+          <w:rFonts w:cs="Arial"/>
+        </w:rPr>
+        <w:t>08:30</w:t>
+      </w:r>
+      <w:proofErr w:type="gramEnd"/>
+      <w:r>
+        <w:rPr>
+          <w:rFonts w:cs="Arial"/>
+        </w:rPr>
+        <w:t>hs às 11</w:t>
       </w:r>
       <w:r>
         <w:rPr>
@@ -1897,7 +2037,21 @@
         <w:rPr>
           <w:rFonts w:cs="Arial"/>
         </w:rPr>
-        <w:t xml:space="preserve">Rua: Tessália Vieira de Camargo, 126; CEP 13083-887 Campinas </w:t>
+        <w:t xml:space="preserve">Rua: </w:t>
+      </w:r>
+      <w:proofErr w:type="spellStart"/>
+      <w:r>
+        <w:rPr>
+          <w:rFonts w:cs="Arial"/>
+        </w:rPr>
+        <w:t>Tessália</w:t>
+      </w:r>
+      <w:proofErr w:type="spellEnd"/>
+      <w:r>
+        <w:rPr>
+          <w:rFonts w:cs="Arial"/>
+        </w:rPr>
+        <w:t xml:space="preserve"> Vieira de Camargo, 126; CEP 13083-887 Campinas </w:t>
       </w:r>
       <w:r>
         <w:rPr>
@@ -1911,7 +2065,7 @@
         </w:rPr>
         <w:t xml:space="preserve"> (19) 3521-7187; e-mail: </w:t>
       </w:r>
-      <w:hyperlink r:id="rId8" w:history="1">
+      <w:hyperlink r:id="rId9" w:history="1">
         <w:r>
           <w:rPr>
             <w:rStyle w:val="Hyperlink"/>
@@ -1985,8 +2139,44 @@
         <w:rPr>
           <w:rFonts w:cs="Arial"/>
         </w:rPr>
-        <w:t>O papel do CEP é avaliar e acompanhar os aspectos éticos de todas as pesquisas envolvendo seres humanos. A Comissão Nacional de Ética em Pesquisa (CONEP), tem por objetivo desenvolver a regulamentação sobre proteção dos seres humanos envolvidos nas pesquisas. Desempenha um papel coordenador da rede de Comitês de Ética em Pesquisa (CEPs) das instituições, além de assumir a função de órgão consultor na área de ética em pesquisas</w:t>
-      </w:r>
+        <w:t>O papel do CEP é avaliar e acompanhar os aspectos éticos de todas as pesquisas envolvendo seres humanos. A Comissão Nacional de Ética em Pesquisa (CONEP)</w:t>
+      </w:r>
+      <w:proofErr w:type="gramStart"/>
+      <w:r>
+        <w:rPr>
+          <w:rFonts w:cs="Arial"/>
+        </w:rPr>
+        <w:t>, tem</w:t>
+      </w:r>
+      <w:proofErr w:type="gramEnd"/>
+      <w:r>
+        <w:rPr>
+          <w:rFonts w:cs="Arial"/>
+        </w:rPr>
+        <w:t xml:space="preserve"> por objetivo desenvolver a regulamentação sobre proteção dos seres humanos envolvidos nas pesquisas. Desempenha um papel coordenador da rede de Comitês de Ética em Pesquisa (</w:t>
+      </w:r>
+      <w:proofErr w:type="spellStart"/>
+      <w:r>
+        <w:rPr>
+          <w:rFonts w:cs="Arial"/>
+        </w:rPr>
+        <w:t>CEPs</w:t>
+      </w:r>
+      <w:proofErr w:type="spellEnd"/>
+      <w:r>
+        <w:rPr>
+          <w:rFonts w:cs="Arial"/>
+        </w:rPr>
+        <w:t xml:space="preserve">) das instituições, além de assumir a função de órgão consultor na área de ética em </w:t>
+      </w:r>
+      <w:proofErr w:type="gramStart"/>
+      <w:r>
+        <w:rPr>
+          <w:rFonts w:cs="Arial"/>
+        </w:rPr>
+        <w:t>pesquisas</w:t>
+      </w:r>
+      <w:proofErr w:type="gramEnd"/>
     </w:p>
     <w:p>
       <w:pPr>
@@ -2197,12 +2387,14 @@
           <w:rFonts w:asciiTheme="minorHAnsi" w:hAnsiTheme="minorHAnsi" w:cs="Arial"/>
         </w:rPr>
       </w:pPr>
+      <w:proofErr w:type="gramStart"/>
       <w:r>
         <w:rPr>
           <w:rFonts w:asciiTheme="minorHAnsi" w:hAnsiTheme="minorHAnsi" w:cs="Arial"/>
         </w:rPr>
         <w:t>e-mail</w:t>
       </w:r>
+      <w:proofErr w:type="gramEnd"/>
       <w:r>
         <w:rPr>
           <w:rFonts w:asciiTheme="minorHAnsi" w:hAnsiTheme="minorHAnsi" w:cs="Arial"/>
@@ -2616,7 +2808,7 @@
       </w:pPr>
     </w:p>
     <w:sectPr>
-      <w:footerReference w:type="default" r:id="rId9"/>
+      <w:footerReference w:type="default" r:id="rId10"/>
       <w:pgSz w:w="11906" w:h="16838"/>
       <w:pgMar w:top="1417" w:right="1701" w:bottom="1417" w:left="1701" w:header="708" w:footer="708" w:gutter="0"/>
       <w:cols w:space="708"/>
@@ -2627,7 +2819,7 @@
 </file>
 
 <file path=word/endnotes.xml><?xml version="1.0" encoding="utf-8"?>
-<w:endnotes xmlns:wpc="http://schemas.microsoft.com/office/word/2010/wordprocessingCanvas" xmlns:mc="http://schemas.openxmlformats.org/markup-compatibility/2006" xmlns:o="urn:schemas-microsoft-com:office:office" xmlns:r="http://schemas.openxmlformats.org/officeDocument/2006/relationships" xmlns:m="http://schemas.openxmlformats.org/officeDocument/2006/math" xmlns:v="urn:schemas-microsoft-com:vml" xmlns:wp14="http://schemas.microsoft.com/office/word/2010/wordprocessingDrawing" xmlns:wp="http://schemas.openxmlformats.org/drawingml/2006/wordprocessingDrawing" xmlns:w10="urn:schemas-microsoft-com:office:word" xmlns:w="http://schemas.openxmlformats.org/wordprocessingml/2006/main" xmlns:w14="http://schemas.microsoft.com/office/word/2010/wordml" xmlns:w15="http://schemas.microsoft.com/office/word/2012/wordml" xmlns:wpg="http://schemas.microsoft.com/office/word/2010/wordprocessingGroup" xmlns:wpi="http://schemas.microsoft.com/office/word/2010/wordprocessingInk" xmlns:wne="http://schemas.microsoft.com/office/word/2006/wordml" xmlns:wps="http://schemas.microsoft.com/office/word/2010/wordprocessingShape" mc:Ignorable="w14 w15 wp14">
+<w:endnotes xmlns:wpc="http://schemas.microsoft.com/office/word/2010/wordprocessingCanvas" xmlns:mc="http://schemas.openxmlformats.org/markup-compatibility/2006" xmlns:o="urn:schemas-microsoft-com:office:office" xmlns:r="http://schemas.openxmlformats.org/officeDocument/2006/relationships" xmlns:m="http://schemas.openxmlformats.org/officeDocument/2006/math" xmlns:v="urn:schemas-microsoft-com:vml" xmlns:wp14="http://schemas.microsoft.com/office/word/2010/wordprocessingDrawing" xmlns:wp="http://schemas.openxmlformats.org/drawingml/2006/wordprocessingDrawing" xmlns:w10="urn:schemas-microsoft-com:office:word" xmlns:w="http://schemas.openxmlformats.org/wordprocessingml/2006/main" xmlns:w14="http://schemas.microsoft.com/office/word/2010/wordml" xmlns:wpg="http://schemas.microsoft.com/office/word/2010/wordprocessingGroup" xmlns:wpi="http://schemas.microsoft.com/office/word/2010/wordprocessingInk" xmlns:wne="http://schemas.microsoft.com/office/word/2006/wordml" xmlns:wps="http://schemas.microsoft.com/office/word/2010/wordprocessingShape" mc:Ignorable="w14 wp14">
   <w:endnote w:type="separator" w:id="-1">
     <w:p>
       <w:pPr>
@@ -2652,7 +2844,7 @@
 </file>
 
 <file path=word/footer1.xml><?xml version="1.0" encoding="utf-8"?>
-<w:ftr xmlns:wpc="http://schemas.microsoft.com/office/word/2010/wordprocessingCanvas" xmlns:mc="http://schemas.openxmlformats.org/markup-compatibility/2006" xmlns:o="urn:schemas-microsoft-com:office:office" xmlns:r="http://schemas.openxmlformats.org/officeDocument/2006/relationships" xmlns:m="http://schemas.openxmlformats.org/officeDocument/2006/math" xmlns:v="urn:schemas-microsoft-com:vml" xmlns:wp14="http://schemas.microsoft.com/office/word/2010/wordprocessingDrawing" xmlns:wp="http://schemas.openxmlformats.org/drawingml/2006/wordprocessingDrawing" xmlns:w10="urn:schemas-microsoft-com:office:word" xmlns:w="http://schemas.openxmlformats.org/wordprocessingml/2006/main" xmlns:w14="http://schemas.microsoft.com/office/word/2010/wordml" xmlns:w15="http://schemas.microsoft.com/office/word/2012/wordml" xmlns:wpg="http://schemas.microsoft.com/office/word/2010/wordprocessingGroup" xmlns:wpi="http://schemas.microsoft.com/office/word/2010/wordprocessingInk" xmlns:wne="http://schemas.microsoft.com/office/word/2006/wordml" xmlns:wps="http://schemas.microsoft.com/office/word/2010/wordprocessingShape" mc:Ignorable="w14 w15 wp14">
+<w:ftr xmlns:wpc="http://schemas.microsoft.com/office/word/2010/wordprocessingCanvas" xmlns:mc="http://schemas.openxmlformats.org/markup-compatibility/2006" xmlns:o="urn:schemas-microsoft-com:office:office" xmlns:r="http://schemas.openxmlformats.org/officeDocument/2006/relationships" xmlns:m="http://schemas.openxmlformats.org/officeDocument/2006/math" xmlns:v="urn:schemas-microsoft-com:vml" xmlns:wp14="http://schemas.microsoft.com/office/word/2010/wordprocessingDrawing" xmlns:wp="http://schemas.openxmlformats.org/drawingml/2006/wordprocessingDrawing" xmlns:w10="urn:schemas-microsoft-com:office:word" xmlns:w="http://schemas.openxmlformats.org/wordprocessingml/2006/main" xmlns:w14="http://schemas.microsoft.com/office/word/2010/wordml" xmlns:wpg="http://schemas.microsoft.com/office/word/2010/wordprocessingGroup" xmlns:wpi="http://schemas.microsoft.com/office/word/2010/wordprocessingInk" xmlns:wne="http://schemas.microsoft.com/office/word/2006/wordml" xmlns:wps="http://schemas.microsoft.com/office/word/2010/wordprocessingShape" mc:Ignorable="w14 wp14">
   <w:p>
     <w:pPr>
       <w:pStyle w:val="Rodap"/>
@@ -2802,7 +2994,7 @@
 </file>
 
 <file path=word/footnotes.xml><?xml version="1.0" encoding="utf-8"?>
-<w:footnotes xmlns:wpc="http://schemas.microsoft.com/office/word/2010/wordprocessingCanvas" xmlns:mc="http://schemas.openxmlformats.org/markup-compatibility/2006" xmlns:o="urn:schemas-microsoft-com:office:office" xmlns:r="http://schemas.openxmlformats.org/officeDocument/2006/relationships" xmlns:m="http://schemas.openxmlformats.org/officeDocument/2006/math" xmlns:v="urn:schemas-microsoft-com:vml" xmlns:wp14="http://schemas.microsoft.com/office/word/2010/wordprocessingDrawing" xmlns:wp="http://schemas.openxmlformats.org/drawingml/2006/wordprocessingDrawing" xmlns:w10="urn:schemas-microsoft-com:office:word" xmlns:w="http://schemas.openxmlformats.org/wordprocessingml/2006/main" xmlns:w14="http://schemas.microsoft.com/office/word/2010/wordml" xmlns:w15="http://schemas.microsoft.com/office/word/2012/wordml" xmlns:wpg="http://schemas.microsoft.com/office/word/2010/wordprocessingGroup" xmlns:wpi="http://schemas.microsoft.com/office/word/2010/wordprocessingInk" xmlns:wne="http://schemas.microsoft.com/office/word/2006/wordml" xmlns:wps="http://schemas.microsoft.com/office/word/2010/wordprocessingShape" mc:Ignorable="w14 w15 wp14">
+<w:footnotes xmlns:wpc="http://schemas.microsoft.com/office/word/2010/wordprocessingCanvas" xmlns:mc="http://schemas.openxmlformats.org/markup-compatibility/2006" xmlns:o="urn:schemas-microsoft-com:office:office" xmlns:r="http://schemas.openxmlformats.org/officeDocument/2006/relationships" xmlns:m="http://schemas.openxmlformats.org/officeDocument/2006/math" xmlns:v="urn:schemas-microsoft-com:vml" xmlns:wp14="http://schemas.microsoft.com/office/word/2010/wordprocessingDrawing" xmlns:wp="http://schemas.openxmlformats.org/drawingml/2006/wordprocessingDrawing" xmlns:w10="urn:schemas-microsoft-com:office:word" xmlns:w="http://schemas.openxmlformats.org/wordprocessingml/2006/main" xmlns:w14="http://schemas.microsoft.com/office/word/2010/wordml" xmlns:wpg="http://schemas.microsoft.com/office/word/2010/wordprocessingGroup" xmlns:wpi="http://schemas.microsoft.com/office/word/2010/wordprocessingInk" xmlns:wne="http://schemas.microsoft.com/office/word/2006/wordml" xmlns:wps="http://schemas.microsoft.com/office/word/2010/wordprocessingShape" mc:Ignorable="w14 wp14">
   <w:footnote w:type="separator" w:id="-1">
     <w:p>
       <w:pPr>
@@ -2827,8 +3019,8 @@
 </file>
 
 <file path=word/numbering.xml><?xml version="1.0" encoding="utf-8"?>
-<w:numbering xmlns:wpc="http://schemas.microsoft.com/office/word/2010/wordprocessingCanvas" xmlns:mc="http://schemas.openxmlformats.org/markup-compatibility/2006" xmlns:o="urn:schemas-microsoft-com:office:office" xmlns:r="http://schemas.openxmlformats.org/officeDocument/2006/relationships" xmlns:m="http://schemas.openxmlformats.org/officeDocument/2006/math" xmlns:v="urn:schemas-microsoft-com:vml" xmlns:wp14="http://schemas.microsoft.com/office/word/2010/wordprocessingDrawing" xmlns:wp="http://schemas.openxmlformats.org/drawingml/2006/wordprocessingDrawing" xmlns:w10="urn:schemas-microsoft-com:office:word" xmlns:w="http://schemas.openxmlformats.org/wordprocessingml/2006/main" xmlns:w14="http://schemas.microsoft.com/office/word/2010/wordml" xmlns:w15="http://schemas.microsoft.com/office/word/2012/wordml" xmlns:wpg="http://schemas.microsoft.com/office/word/2010/wordprocessingGroup" xmlns:wpi="http://schemas.microsoft.com/office/word/2010/wordprocessingInk" xmlns:wne="http://schemas.microsoft.com/office/word/2006/wordml" xmlns:wps="http://schemas.microsoft.com/office/word/2010/wordprocessingShape" mc:Ignorable="w14 w15 wp14">
-  <w:abstractNum w:abstractNumId="0" w15:restartNumberingAfterBreak="0">
+<w:numbering xmlns:wpc="http://schemas.microsoft.com/office/word/2010/wordprocessingCanvas" xmlns:mc="http://schemas.openxmlformats.org/markup-compatibility/2006" xmlns:o="urn:schemas-microsoft-com:office:office" xmlns:r="http://schemas.openxmlformats.org/officeDocument/2006/relationships" xmlns:m="http://schemas.openxmlformats.org/officeDocument/2006/math" xmlns:v="urn:schemas-microsoft-com:vml" xmlns:wp14="http://schemas.microsoft.com/office/word/2010/wordprocessingDrawing" xmlns:wp="http://schemas.openxmlformats.org/drawingml/2006/wordprocessingDrawing" xmlns:w10="urn:schemas-microsoft-com:office:word" xmlns:w="http://schemas.openxmlformats.org/wordprocessingml/2006/main" xmlns:w14="http://schemas.microsoft.com/office/word/2010/wordml" xmlns:wpg="http://schemas.microsoft.com/office/word/2010/wordprocessingGroup" xmlns:wpi="http://schemas.microsoft.com/office/word/2010/wordprocessingInk" xmlns:wne="http://schemas.microsoft.com/office/word/2006/wordml" xmlns:wps="http://schemas.microsoft.com/office/word/2010/wordprocessingShape" mc:Ignorable="w14 wp14">
+  <w:abstractNum w:abstractNumId="0">
     <w:nsid w:val="00AE30B3"/>
     <w:multiLevelType w:val="hybridMultilevel"/>
     <w:tmpl w:val="18ACE950"/>
@@ -2920,7 +3112,7 @@
       </w:pPr>
     </w:lvl>
   </w:abstractNum>
-  <w:abstractNum w:abstractNumId="1" w15:restartNumberingAfterBreak="0">
+  <w:abstractNum w:abstractNumId="1">
     <w:nsid w:val="058741EE"/>
     <w:multiLevelType w:val="hybridMultilevel"/>
     <w:tmpl w:val="ECE6F9B8"/>
@@ -3033,7 +3225,7 @@
       </w:rPr>
     </w:lvl>
   </w:abstractNum>
-  <w:abstractNum w:abstractNumId="2" w15:restartNumberingAfterBreak="0">
+  <w:abstractNum w:abstractNumId="2">
     <w:nsid w:val="17A662D5"/>
     <w:multiLevelType w:val="hybridMultilevel"/>
     <w:tmpl w:val="AAB2EA08"/>
@@ -3146,7 +3338,7 @@
       </w:rPr>
     </w:lvl>
   </w:abstractNum>
-  <w:abstractNum w:abstractNumId="3" w15:restartNumberingAfterBreak="0">
+  <w:abstractNum w:abstractNumId="3">
     <w:nsid w:val="180A7298"/>
     <w:multiLevelType w:val="hybridMultilevel"/>
     <w:tmpl w:val="25D2518E"/>
@@ -3259,7 +3451,7 @@
       </w:rPr>
     </w:lvl>
   </w:abstractNum>
-  <w:abstractNum w:abstractNumId="4" w15:restartNumberingAfterBreak="0">
+  <w:abstractNum w:abstractNumId="4">
     <w:nsid w:val="2DBB1E6D"/>
     <w:multiLevelType w:val="hybridMultilevel"/>
     <w:tmpl w:val="C2606F4A"/>
@@ -3351,7 +3543,7 @@
       </w:pPr>
     </w:lvl>
   </w:abstractNum>
-  <w:abstractNum w:abstractNumId="5" w15:restartNumberingAfterBreak="0">
+  <w:abstractNum w:abstractNumId="5">
     <w:nsid w:val="7D2242A3"/>
     <w:multiLevelType w:val="hybridMultilevel"/>
     <w:tmpl w:val="5F9EC812"/>
@@ -3486,7 +3678,7 @@
 </file>
 
 <file path=word/styles.xml><?xml version="1.0" encoding="utf-8"?>
-<w:styles xmlns:mc="http://schemas.openxmlformats.org/markup-compatibility/2006" xmlns:r="http://schemas.openxmlformats.org/officeDocument/2006/relationships" xmlns:w="http://schemas.openxmlformats.org/wordprocessingml/2006/main" xmlns:w14="http://schemas.microsoft.com/office/word/2010/wordml" xmlns:w15="http://schemas.microsoft.com/office/word/2012/wordml" mc:Ignorable="w14 w15">
+<w:styles xmlns:mc="http://schemas.openxmlformats.org/markup-compatibility/2006" xmlns:r="http://schemas.openxmlformats.org/officeDocument/2006/relationships" xmlns:w="http://schemas.openxmlformats.org/wordprocessingml/2006/main" xmlns:w14="http://schemas.microsoft.com/office/word/2010/wordml" mc:Ignorable="w14">
   <w:docDefaults>
     <w:rPrDefault>
       <w:rPr>
@@ -3502,378 +3694,470 @@
       </w:pPr>
     </w:pPrDefault>
   </w:docDefaults>
-  <w:latentStyles w:defLockedState="0" w:defUIPriority="99" w:defSemiHidden="0" w:defUnhideWhenUsed="0" w:defQFormat="0" w:count="371">
-    <w:lsdException w:name="Normal" w:uiPriority="0" w:qFormat="1"/>
-    <w:lsdException w:name="heading 1" w:uiPriority="9" w:qFormat="1"/>
-    <w:lsdException w:name="heading 2" w:semiHidden="1" w:uiPriority="9" w:unhideWhenUsed="1" w:qFormat="1"/>
-    <w:lsdException w:name="heading 3" w:semiHidden="1" w:uiPriority="9" w:unhideWhenUsed="1" w:qFormat="1"/>
-    <w:lsdException w:name="heading 4" w:semiHidden="1" w:uiPriority="9" w:unhideWhenUsed="1" w:qFormat="1"/>
-    <w:lsdException w:name="heading 5" w:semiHidden="1" w:uiPriority="9" w:unhideWhenUsed="1" w:qFormat="1"/>
-    <w:lsdException w:name="heading 6" w:semiHidden="1" w:uiPriority="9" w:unhideWhenUsed="1" w:qFormat="1"/>
-    <w:lsdException w:name="heading 7" w:semiHidden="1" w:uiPriority="9" w:unhideWhenUsed="1" w:qFormat="1"/>
-    <w:lsdException w:name="heading 8" w:semiHidden="1" w:uiPriority="9" w:unhideWhenUsed="1" w:qFormat="1"/>
-    <w:lsdException w:name="heading 9" w:semiHidden="1" w:uiPriority="9" w:unhideWhenUsed="1" w:qFormat="1"/>
-    <w:lsdException w:name="index 1" w:semiHidden="1" w:unhideWhenUsed="1"/>
-    <w:lsdException w:name="index 2" w:semiHidden="1" w:unhideWhenUsed="1"/>
-    <w:lsdException w:name="index 3" w:semiHidden="1" w:unhideWhenUsed="1"/>
-    <w:lsdException w:name="index 4" w:semiHidden="1" w:unhideWhenUsed="1"/>
-    <w:lsdException w:name="index 5" w:semiHidden="1" w:unhideWhenUsed="1"/>
-    <w:lsdException w:name="index 6" w:semiHidden="1" w:unhideWhenUsed="1"/>
-    <w:lsdException w:name="index 7" w:semiHidden="1" w:unhideWhenUsed="1"/>
-    <w:lsdException w:name="index 8" w:semiHidden="1" w:unhideWhenUsed="1"/>
-    <w:lsdException w:name="index 9" w:semiHidden="1" w:unhideWhenUsed="1"/>
-    <w:lsdException w:name="toc 1" w:semiHidden="1" w:uiPriority="39" w:unhideWhenUsed="1"/>
-    <w:lsdException w:name="toc 2" w:semiHidden="1" w:uiPriority="39" w:unhideWhenUsed="1"/>
-    <w:lsdException w:name="toc 3" w:semiHidden="1" w:uiPriority="39" w:unhideWhenUsed="1"/>
-    <w:lsdException w:name="toc 4" w:semiHidden="1" w:uiPriority="39" w:unhideWhenUsed="1"/>
-    <w:lsdException w:name="toc 5" w:semiHidden="1" w:uiPriority="39" w:unhideWhenUsed="1"/>
-    <w:lsdException w:name="toc 6" w:semiHidden="1" w:uiPriority="39" w:unhideWhenUsed="1"/>
-    <w:lsdException w:name="toc 7" w:semiHidden="1" w:uiPriority="39" w:unhideWhenUsed="1"/>
-    <w:lsdException w:name="toc 8" w:semiHidden="1" w:uiPriority="39" w:unhideWhenUsed="1"/>
-    <w:lsdException w:name="toc 9" w:semiHidden="1" w:uiPriority="39" w:unhideWhenUsed="1"/>
-    <w:lsdException w:name="Normal Indent" w:semiHidden="1" w:unhideWhenUsed="1"/>
-    <w:lsdException w:name="footnote text" w:semiHidden="1" w:unhideWhenUsed="1"/>
-    <w:lsdException w:name="annotation text" w:semiHidden="1" w:unhideWhenUsed="1"/>
-    <w:lsdException w:name="header" w:semiHidden="1" w:unhideWhenUsed="1"/>
-    <w:lsdException w:name="footer" w:semiHidden="1" w:unhideWhenUsed="1"/>
-    <w:lsdException w:name="index heading" w:semiHidden="1" w:unhideWhenUsed="1"/>
-    <w:lsdException w:name="caption" w:semiHidden="1" w:uiPriority="35" w:unhideWhenUsed="1" w:qFormat="1"/>
-    <w:lsdException w:name="table of figures" w:semiHidden="1" w:unhideWhenUsed="1"/>
-    <w:lsdException w:name="envelope address" w:semiHidden="1" w:unhideWhenUsed="1"/>
-    <w:lsdException w:name="envelope return" w:semiHidden="1" w:unhideWhenUsed="1"/>
-    <w:lsdException w:name="footnote reference" w:semiHidden="1" w:unhideWhenUsed="1"/>
-    <w:lsdException w:name="annotation reference" w:semiHidden="1" w:unhideWhenUsed="1"/>
-    <w:lsdException w:name="line number" w:semiHidden="1" w:unhideWhenUsed="1"/>
-    <w:lsdException w:name="page number" w:semiHidden="1" w:unhideWhenUsed="1"/>
-    <w:lsdException w:name="endnote reference" w:semiHidden="1" w:unhideWhenUsed="1"/>
-    <w:lsdException w:name="endnote text" w:semiHidden="1" w:unhideWhenUsed="1"/>
-    <w:lsdException w:name="table of authorities" w:semiHidden="1" w:unhideWhenUsed="1"/>
-    <w:lsdException w:name="macro" w:semiHidden="1" w:unhideWhenUsed="1"/>
-    <w:lsdException w:name="toa heading" w:semiHidden="1" w:unhideWhenUsed="1"/>
-    <w:lsdException w:name="List" w:semiHidden="1" w:unhideWhenUsed="1"/>
-    <w:lsdException w:name="List Bullet" w:semiHidden="1" w:unhideWhenUsed="1"/>
-    <w:lsdException w:name="List Number" w:semiHidden="1" w:unhideWhenUsed="1"/>
-    <w:lsdException w:name="List 2" w:semiHidden="1" w:unhideWhenUsed="1"/>
-    <w:lsdException w:name="List 3" w:semiHidden="1" w:unhideWhenUsed="1"/>
-    <w:lsdException w:name="List 4" w:semiHidden="1" w:unhideWhenUsed="1"/>
-    <w:lsdException w:name="List 5" w:semiHidden="1" w:unhideWhenUsed="1"/>
-    <w:lsdException w:name="List Bullet 2" w:semiHidden="1" w:unhideWhenUsed="1"/>
-    <w:lsdException w:name="List Bullet 3" w:semiHidden="1" w:unhideWhenUsed="1"/>
-    <w:lsdException w:name="List Bullet 4" w:semiHidden="1" w:unhideWhenUsed="1"/>
-    <w:lsdException w:name="List Bullet 5" w:semiHidden="1" w:unhideWhenUsed="1"/>
-    <w:lsdException w:name="List Number 2" w:semiHidden="1" w:unhideWhenUsed="1"/>
-    <w:lsdException w:name="List Number 3" w:semiHidden="1" w:unhideWhenUsed="1"/>
-    <w:lsdException w:name="List Number 4" w:semiHidden="1" w:unhideWhenUsed="1"/>
-    <w:lsdException w:name="List Number 5" w:semiHidden="1" w:unhideWhenUsed="1"/>
-    <w:lsdException w:name="Title" w:uiPriority="10" w:qFormat="1"/>
-    <w:lsdException w:name="Closing" w:semiHidden="1" w:unhideWhenUsed="1"/>
-    <w:lsdException w:name="Signature" w:semiHidden="1" w:unhideWhenUsed="1"/>
-    <w:lsdException w:name="Default Paragraph Font" w:semiHidden="1" w:uiPriority="1" w:unhideWhenUsed="1"/>
-    <w:lsdException w:name="Body Text" w:semiHidden="1" w:unhideWhenUsed="1"/>
-    <w:lsdException w:name="Body Text Indent" w:semiHidden="1" w:unhideWhenUsed="1"/>
-    <w:lsdException w:name="List Continue" w:semiHidden="1" w:unhideWhenUsed="1"/>
-    <w:lsdException w:name="List Continue 2" w:semiHidden="1" w:unhideWhenUsed="1"/>
-    <w:lsdException w:name="List Continue 3" w:semiHidden="1" w:unhideWhenUsed="1"/>
-    <w:lsdException w:name="List Continue 4" w:semiHidden="1" w:unhideWhenUsed="1"/>
-    <w:lsdException w:name="List Continue 5" w:semiHidden="1" w:unhideWhenUsed="1"/>
-    <w:lsdException w:name="Message Header" w:semiHidden="1" w:unhideWhenUsed="1"/>
-    <w:lsdException w:name="Subtitle" w:uiPriority="11" w:qFormat="1"/>
-    <w:lsdException w:name="Salutation" w:semiHidden="1" w:unhideWhenUsed="1"/>
-    <w:lsdException w:name="Date" w:semiHidden="1" w:unhideWhenUsed="1"/>
-    <w:lsdException w:name="Body Text First Indent" w:semiHidden="1" w:unhideWhenUsed="1"/>
-    <w:lsdException w:name="Body Text First Indent 2" w:semiHidden="1" w:unhideWhenUsed="1"/>
-    <w:lsdException w:name="Note Heading" w:semiHidden="1" w:unhideWhenUsed="1"/>
-    <w:lsdException w:name="Body Text 2" w:semiHidden="1" w:unhideWhenUsed="1"/>
-    <w:lsdException w:name="Body Text 3" w:semiHidden="1" w:unhideWhenUsed="1"/>
-    <w:lsdException w:name="Body Text Indent 2" w:semiHidden="1" w:unhideWhenUsed="1"/>
-    <w:lsdException w:name="Body Text Indent 3" w:semiHidden="1" w:unhideWhenUsed="1"/>
-    <w:lsdException w:name="Block Text" w:semiHidden="1" w:unhideWhenUsed="1"/>
-    <w:lsdException w:name="Hyperlink" w:semiHidden="1" w:unhideWhenUsed="1"/>
-    <w:lsdException w:name="FollowedHyperlink" w:semiHidden="1" w:unhideWhenUsed="1"/>
-    <w:lsdException w:name="Strong" w:uiPriority="22" w:qFormat="1"/>
-    <w:lsdException w:name="Emphasis" w:uiPriority="20" w:qFormat="1"/>
-    <w:lsdException w:name="Document Map" w:semiHidden="1" w:unhideWhenUsed="1"/>
-    <w:lsdException w:name="Plain Text" w:semiHidden="1" w:unhideWhenUsed="1"/>
-    <w:lsdException w:name="E-mail Signature" w:semiHidden="1" w:unhideWhenUsed="1"/>
-    <w:lsdException w:name="HTML Top of Form" w:semiHidden="1" w:unhideWhenUsed="1"/>
-    <w:lsdException w:name="HTML Bottom of Form" w:semiHidden="1" w:unhideWhenUsed="1"/>
-    <w:lsdException w:name="Normal (Web)" w:semiHidden="1" w:unhideWhenUsed="1"/>
-    <w:lsdException w:name="HTML Acronym" w:semiHidden="1" w:unhideWhenUsed="1"/>
-    <w:lsdException w:name="HTML Address" w:semiHidden="1" w:unhideWhenUsed="1"/>
-    <w:lsdException w:name="HTML Cite" w:semiHidden="1" w:unhideWhenUsed="1"/>
-    <w:lsdException w:name="HTML Code" w:semiHidden="1" w:unhideWhenUsed="1"/>
-    <w:lsdException w:name="HTML Definition" w:semiHidden="1" w:unhideWhenUsed="1"/>
-    <w:lsdException w:name="HTML Keyboard" w:semiHidden="1" w:unhideWhenUsed="1"/>
-    <w:lsdException w:name="HTML Preformatted" w:semiHidden="1" w:unhideWhenUsed="1"/>
-    <w:lsdException w:name="HTML Sample" w:semiHidden="1" w:unhideWhenUsed="1"/>
-    <w:lsdException w:name="HTML Typewriter" w:semiHidden="1" w:unhideWhenUsed="1"/>
-    <w:lsdException w:name="HTML Variable" w:semiHidden="1" w:unhideWhenUsed="1"/>
-    <w:lsdException w:name="Normal Table" w:semiHidden="1" w:unhideWhenUsed="1"/>
-    <w:lsdException w:name="annotation subject" w:semiHidden="1" w:unhideWhenUsed="1"/>
-    <w:lsdException w:name="No List" w:semiHidden="1" w:unhideWhenUsed="1"/>
-    <w:lsdException w:name="Outline List 1" w:semiHidden="1" w:unhideWhenUsed="1"/>
-    <w:lsdException w:name="Outline List 2" w:semiHidden="1" w:unhideWhenUsed="1"/>
-    <w:lsdException w:name="Outline List 3" w:semiHidden="1" w:unhideWhenUsed="1"/>
-    <w:lsdException w:name="Table Simple 1" w:semiHidden="1" w:unhideWhenUsed="1"/>
-    <w:lsdException w:name="Table Simple 2" w:semiHidden="1" w:unhideWhenUsed="1"/>
-    <w:lsdException w:name="Table Simple 3" w:semiHidden="1" w:unhideWhenUsed="1"/>
-    <w:lsdException w:name="Table Classic 1" w:semiHidden="1" w:unhideWhenUsed="1"/>
-    <w:lsdException w:name="Table Classic 2" w:semiHidden="1" w:unhideWhenUsed="1"/>
-    <w:lsdException w:name="Table Classic 3" w:semiHidden="1" w:unhideWhenUsed="1"/>
-    <w:lsdException w:name="Table Classic 4" w:semiHidden="1" w:unhideWhenUsed="1"/>
-    <w:lsdException w:name="Table Colorful 1" w:semiHidden="1" w:unhideWhenUsed="1"/>
-    <w:lsdException w:name="Table Colorful 2" w:semiHidden="1" w:unhideWhenUsed="1"/>
-    <w:lsdException w:name="Table Colorful 3" w:semiHidden="1" w:unhideWhenUsed="1"/>
-    <w:lsdException w:name="Table Columns 1" w:semiHidden="1" w:unhideWhenUsed="1"/>
-    <w:lsdException w:name="Table Columns 2" w:semiHidden="1" w:unhideWhenUsed="1"/>
-    <w:lsdException w:name="Table Columns 3" w:semiHidden="1" w:unhideWhenUsed="1"/>
-    <w:lsdException w:name="Table Columns 4" w:semiHidden="1" w:unhideWhenUsed="1"/>
-    <w:lsdException w:name="Table Columns 5" w:semiHidden="1" w:unhideWhenUsed="1"/>
-    <w:lsdException w:name="Table Grid 1" w:semiHidden="1" w:unhideWhenUsed="1"/>
-    <w:lsdException w:name="Table Grid 2" w:semiHidden="1" w:unhideWhenUsed="1"/>
-    <w:lsdException w:name="Table Grid 3" w:semiHidden="1" w:unhideWhenUsed="1"/>
-    <w:lsdException w:name="Table Grid 4" w:semiHidden="1" w:unhideWhenUsed="1"/>
-    <w:lsdException w:name="Table Grid 5" w:semiHidden="1" w:unhideWhenUsed="1"/>
-    <w:lsdException w:name="Table Grid 6" w:semiHidden="1" w:unhideWhenUsed="1"/>
-    <w:lsdException w:name="Table Grid 7" w:semiHidden="1" w:unhideWhenUsed="1"/>
-    <w:lsdException w:name="Table Grid 8" w:semiHidden="1" w:unhideWhenUsed="1"/>
-    <w:lsdException w:name="Table List 1" w:semiHidden="1" w:unhideWhenUsed="1"/>
-    <w:lsdException w:name="Table List 2" w:semiHidden="1" w:unhideWhenUsed="1"/>
-    <w:lsdException w:name="Table List 3" w:semiHidden="1" w:unhideWhenUsed="1"/>
-    <w:lsdException w:name="Table List 4" w:semiHidden="1" w:unhideWhenUsed="1"/>
-    <w:lsdException w:name="Table List 5" w:semiHidden="1" w:unhideWhenUsed="1"/>
-    <w:lsdException w:name="Table List 6" w:semiHidden="1" w:unhideWhenUsed="1"/>
-    <w:lsdException w:name="Table List 7" w:semiHidden="1" w:unhideWhenUsed="1"/>
-    <w:lsdException w:name="Table List 8" w:semiHidden="1" w:unhideWhenUsed="1"/>
-    <w:lsdException w:name="Table 3D effects 1" w:semiHidden="1" w:unhideWhenUsed="1"/>
-    <w:lsdException w:name="Table 3D effects 2" w:semiHidden="1" w:unhideWhenUsed="1"/>
-    <w:lsdException w:name="Table 3D effects 3" w:semiHidden="1" w:unhideWhenUsed="1"/>
-    <w:lsdException w:name="Table Contemporary" w:semiHidden="1" w:unhideWhenUsed="1"/>
-    <w:lsdException w:name="Table Elegant" w:semiHidden="1" w:unhideWhenUsed="1"/>
-    <w:lsdException w:name="Table Professional" w:semiHidden="1" w:unhideWhenUsed="1"/>
-    <w:lsdException w:name="Table Subtle 1" w:semiHidden="1" w:unhideWhenUsed="1"/>
-    <w:lsdException w:name="Table Subtle 2" w:semiHidden="1" w:unhideWhenUsed="1"/>
-    <w:lsdException w:name="Table Web 1" w:semiHidden="1" w:unhideWhenUsed="1"/>
-    <w:lsdException w:name="Table Web 2" w:semiHidden="1" w:unhideWhenUsed="1"/>
-    <w:lsdException w:name="Table Web 3" w:semiHidden="1" w:unhideWhenUsed="1"/>
-    <w:lsdException w:name="Balloon Text" w:semiHidden="1" w:unhideWhenUsed="1"/>
-    <w:lsdException w:name="Table Grid" w:uiPriority="59"/>
-    <w:lsdException w:name="Table Theme" w:semiHidden="1" w:unhideWhenUsed="1"/>
-    <w:lsdException w:name="Placeholder Text" w:semiHidden="1"/>
-    <w:lsdException w:name="No Spacing" w:uiPriority="1" w:qFormat="1"/>
-    <w:lsdException w:name="Light Shading" w:uiPriority="60"/>
-    <w:lsdException w:name="Light List" w:uiPriority="61"/>
-    <w:lsdException w:name="Light Grid" w:uiPriority="62"/>
-    <w:lsdException w:name="Medium Shading 1" w:uiPriority="63"/>
-    <w:lsdException w:name="Medium Shading 2" w:uiPriority="64"/>
-    <w:lsdException w:name="Medium List 1" w:uiPriority="65"/>
-    <w:lsdException w:name="Medium List 2" w:uiPriority="66"/>
-    <w:lsdException w:name="Medium Grid 1" w:uiPriority="67"/>
-    <w:lsdException w:name="Medium Grid 2" w:uiPriority="68"/>
-    <w:lsdException w:name="Medium Grid 3" w:uiPriority="69"/>
-    <w:lsdException w:name="Dark List" w:uiPriority="70"/>
-    <w:lsdException w:name="Colorful Shading" w:uiPriority="71"/>
-    <w:lsdException w:name="Colorful List" w:uiPriority="72"/>
-    <w:lsdException w:name="Colorful Grid" w:uiPriority="73"/>
-    <w:lsdException w:name="Light Shading Accent 1" w:uiPriority="60"/>
-    <w:lsdException w:name="Light List Accent 1" w:uiPriority="61"/>
-    <w:lsdException w:name="Light Grid Accent 1" w:uiPriority="62"/>
-    <w:lsdException w:name="Medium Shading 1 Accent 1" w:uiPriority="63"/>
-    <w:lsdException w:name="Medium Shading 2 Accent 1" w:uiPriority="64"/>
-    <w:lsdException w:name="Medium List 1 Accent 1" w:uiPriority="65"/>
-    <w:lsdException w:name="Revision" w:semiHidden="1"/>
-    <w:lsdException w:name="List Paragraph" w:qFormat="1"/>
-    <w:lsdException w:name="Quote" w:uiPriority="29" w:qFormat="1"/>
-    <w:lsdException w:name="Intense Quote" w:uiPriority="30" w:qFormat="1"/>
-    <w:lsdException w:name="Medium List 2 Accent 1" w:uiPriority="66"/>
-    <w:lsdException w:name="Medium Grid 1 Accent 1" w:uiPriority="67"/>
-    <w:lsdException w:name="Medium Grid 2 Accent 1" w:uiPriority="68"/>
-    <w:lsdException w:name="Medium Grid 3 Accent 1" w:uiPriority="69"/>
-    <w:lsdException w:name="Dark List Accent 1" w:uiPriority="70"/>
-    <w:lsdException w:name="Colorful Shading Accent 1" w:uiPriority="71"/>
-    <w:lsdException w:name="Colorful List Accent 1" w:uiPriority="72"/>
-    <w:lsdException w:name="Colorful Grid Accent 1" w:uiPriority="73"/>
-    <w:lsdException w:name="Light Shading Accent 2" w:uiPriority="60"/>
-    <w:lsdException w:name="Light List Accent 2" w:uiPriority="61"/>
-    <w:lsdException w:name="Light Grid Accent 2" w:uiPriority="62"/>
-    <w:lsdException w:name="Medium Shading 1 Accent 2" w:uiPriority="63"/>
-    <w:lsdException w:name="Medium Shading 2 Accent 2" w:uiPriority="64"/>
-    <w:lsdException w:name="Medium List 1 Accent 2" w:uiPriority="65"/>
-    <w:lsdException w:name="Medium List 2 Accent 2" w:uiPriority="66"/>
-    <w:lsdException w:name="Medium Grid 1 Accent 2" w:uiPriority="67"/>
-    <w:lsdException w:name="Medium Grid 2 Accent 2" w:uiPriority="68"/>
-    <w:lsdException w:name="Medium Grid 3 Accent 2" w:uiPriority="69"/>
-    <w:lsdException w:name="Dark List Accent 2" w:uiPriority="70"/>
-    <w:lsdException w:name="Colorful Shading Accent 2" w:uiPriority="71"/>
-    <w:lsdException w:name="Colorful List Accent 2" w:uiPriority="72"/>
-    <w:lsdException w:name="Colorful Grid Accent 2" w:uiPriority="73"/>
-    <w:lsdException w:name="Light Shading Accent 3" w:uiPriority="60"/>
-    <w:lsdException w:name="Light List Accent 3" w:uiPriority="61"/>
-    <w:lsdException w:name="Light Grid Accent 3" w:uiPriority="62"/>
-    <w:lsdException w:name="Medium Shading 1 Accent 3" w:uiPriority="63"/>
-    <w:lsdException w:name="Medium Shading 2 Accent 3" w:uiPriority="64"/>
-    <w:lsdException w:name="Medium List 1 Accent 3" w:uiPriority="65"/>
-    <w:lsdException w:name="Medium List 2 Accent 3" w:uiPriority="66"/>
-    <w:lsdException w:name="Medium Grid 1 Accent 3" w:uiPriority="67"/>
-    <w:lsdException w:name="Medium Grid 2 Accent 3" w:uiPriority="68"/>
-    <w:lsdException w:name="Medium Grid 3 Accent 3" w:uiPriority="69"/>
-    <w:lsdException w:name="Dark List Accent 3" w:uiPriority="70"/>
-    <w:lsdException w:name="Colorful Shading Accent 3" w:uiPriority="71"/>
-    <w:lsdException w:name="Colorful List Accent 3" w:uiPriority="72"/>
-    <w:lsdException w:name="Colorful Grid Accent 3" w:uiPriority="73"/>
-    <w:lsdException w:name="Light Shading Accent 4" w:uiPriority="60"/>
-    <w:lsdException w:name="Light List Accent 4" w:uiPriority="61"/>
-    <w:lsdException w:name="Light Grid Accent 4" w:uiPriority="62"/>
-    <w:lsdException w:name="Medium Shading 1 Accent 4" w:uiPriority="63"/>
-    <w:lsdException w:name="Medium Shading 2 Accent 4" w:uiPriority="64"/>
-    <w:lsdException w:name="Medium List 1 Accent 4" w:uiPriority="65"/>
-    <w:lsdException w:name="Medium List 2 Accent 4" w:uiPriority="66"/>
-    <w:lsdException w:name="Medium Grid 1 Accent 4" w:uiPriority="67"/>
-    <w:lsdException w:name="Medium Grid 2 Accent 4" w:uiPriority="68"/>
-    <w:lsdException w:name="Medium Grid 3 Accent 4" w:uiPriority="69"/>
-    <w:lsdException w:name="Dark List Accent 4" w:uiPriority="70"/>
-    <w:lsdException w:name="Colorful Shading Accent 4" w:uiPriority="71"/>
-    <w:lsdException w:name="Colorful List Accent 4" w:uiPriority="72"/>
-    <w:lsdException w:name="Colorful Grid Accent 4" w:uiPriority="73"/>
-    <w:lsdException w:name="Light Shading Accent 5" w:uiPriority="60"/>
-    <w:lsdException w:name="Light List Accent 5" w:uiPriority="61"/>
-    <w:lsdException w:name="Light Grid Accent 5" w:uiPriority="62"/>
-    <w:lsdException w:name="Medium Shading 1 Accent 5" w:uiPriority="63"/>
-    <w:lsdException w:name="Medium Shading 2 Accent 5" w:uiPriority="64"/>
-    <w:lsdException w:name="Medium List 1 Accent 5" w:uiPriority="65"/>
-    <w:lsdException w:name="Medium List 2 Accent 5" w:uiPriority="66"/>
-    <w:lsdException w:name="Medium Grid 1 Accent 5" w:uiPriority="67"/>
-    <w:lsdException w:name="Medium Grid 2 Accent 5" w:uiPriority="68"/>
-    <w:lsdException w:name="Medium Grid 3 Accent 5" w:uiPriority="69"/>
-    <w:lsdException w:name="Dark List Accent 5" w:uiPriority="70"/>
-    <w:lsdException w:name="Colorful Shading Accent 5" w:uiPriority="71"/>
-    <w:lsdException w:name="Colorful List Accent 5" w:uiPriority="72"/>
-    <w:lsdException w:name="Colorful Grid Accent 5" w:uiPriority="73"/>
-    <w:lsdException w:name="Light Shading Accent 6" w:uiPriority="60"/>
-    <w:lsdException w:name="Light List Accent 6" w:uiPriority="61"/>
-    <w:lsdException w:name="Light Grid Accent 6" w:uiPriority="62"/>
-    <w:lsdException w:name="Medium Shading 1 Accent 6" w:uiPriority="63"/>
-    <w:lsdException w:name="Medium Shading 2 Accent 6" w:uiPriority="64"/>
-    <w:lsdException w:name="Medium List 1 Accent 6" w:uiPriority="65"/>
-    <w:lsdException w:name="Medium List 2 Accent 6" w:uiPriority="66"/>
-    <w:lsdException w:name="Medium Grid 1 Accent 6" w:uiPriority="67"/>
-    <w:lsdException w:name="Medium Grid 2 Accent 6" w:uiPriority="68"/>
-    <w:lsdException w:name="Medium Grid 3 Accent 6" w:uiPriority="69"/>
-    <w:lsdException w:name="Dark List Accent 6" w:uiPriority="70"/>
-    <w:lsdException w:name="Colorful Shading Accent 6" w:uiPriority="71"/>
-    <w:lsdException w:name="Colorful List Accent 6" w:uiPriority="72"/>
-    <w:lsdException w:name="Colorful Grid Accent 6" w:uiPriority="73"/>
-    <w:lsdException w:name="Subtle Emphasis" w:uiPriority="19" w:qFormat="1"/>
-    <w:lsdException w:name="Intense Emphasis" w:uiPriority="21" w:qFormat="1"/>
-    <w:lsdException w:name="Subtle Reference" w:uiPriority="31" w:qFormat="1"/>
-    <w:lsdException w:name="Intense Reference" w:uiPriority="32" w:qFormat="1"/>
-    <w:lsdException w:name="Book Title" w:uiPriority="33" w:qFormat="1"/>
-    <w:lsdException w:name="Bibliography" w:semiHidden="1" w:uiPriority="37" w:unhideWhenUsed="1"/>
-    <w:lsdException w:name="TOC Heading" w:semiHidden="1" w:uiPriority="39" w:unhideWhenUsed="1" w:qFormat="1"/>
-    <w:lsdException w:name="Plain Table 1" w:uiPriority="41"/>
-    <w:lsdException w:name="Plain Table 2" w:uiPriority="42"/>
-    <w:lsdException w:name="Plain Table 3" w:uiPriority="43"/>
-    <w:lsdException w:name="Plain Table 4" w:uiPriority="44"/>
-    <w:lsdException w:name="Plain Table 5" w:uiPriority="45"/>
-    <w:lsdException w:name="Grid Table Light" w:uiPriority="40"/>
-    <w:lsdException w:name="Grid Table 1 Light" w:uiPriority="46"/>
-    <w:lsdException w:name="Grid Table 2" w:uiPriority="47"/>
-    <w:lsdException w:name="Grid Table 3" w:uiPriority="48"/>
-    <w:lsdException w:name="Grid Table 4" w:uiPriority="49"/>
-    <w:lsdException w:name="Grid Table 5 Dark" w:uiPriority="50"/>
-    <w:lsdException w:name="Grid Table 6 Colorful" w:uiPriority="51"/>
-    <w:lsdException w:name="Grid Table 7 Colorful" w:uiPriority="52"/>
-    <w:lsdException w:name="Grid Table 1 Light Accent 1" w:uiPriority="46"/>
-    <w:lsdException w:name="Grid Table 2 Accent 1" w:uiPriority="47"/>
-    <w:lsdException w:name="Grid Table 3 Accent 1" w:uiPriority="48"/>
-    <w:lsdException w:name="Grid Table 4 Accent 1" w:uiPriority="49"/>
-    <w:lsdException w:name="Grid Table 5 Dark Accent 1" w:uiPriority="50"/>
-    <w:lsdException w:name="Grid Table 6 Colorful Accent 1" w:uiPriority="51"/>
-    <w:lsdException w:name="Grid Table 7 Colorful Accent 1" w:uiPriority="52"/>
-    <w:lsdException w:name="Grid Table 1 Light Accent 2" w:uiPriority="46"/>
-    <w:lsdException w:name="Grid Table 2 Accent 2" w:uiPriority="47"/>
-    <w:lsdException w:name="Grid Table 3 Accent 2" w:uiPriority="48"/>
-    <w:lsdException w:name="Grid Table 4 Accent 2" w:uiPriority="49"/>
-    <w:lsdException w:name="Grid Table 5 Dark Accent 2" w:uiPriority="50"/>
-    <w:lsdException w:name="Grid Table 6 Colorful Accent 2" w:uiPriority="51"/>
-    <w:lsdException w:name="Grid Table 7 Colorful Accent 2" w:uiPriority="52"/>
-    <w:lsdException w:name="Grid Table 1 Light Accent 3" w:uiPriority="46"/>
-    <w:lsdException w:name="Grid Table 2 Accent 3" w:uiPriority="47"/>
-    <w:lsdException w:name="Grid Table 3 Accent 3" w:uiPriority="48"/>
-    <w:lsdException w:name="Grid Table 4 Accent 3" w:uiPriority="49"/>
-    <w:lsdException w:name="Grid Table 5 Dark Accent 3" w:uiPriority="50"/>
-    <w:lsdException w:name="Grid Table 6 Colorful Accent 3" w:uiPriority="51"/>
-    <w:lsdException w:name="Grid Table 7 Colorful Accent 3" w:uiPriority="52"/>
-    <w:lsdException w:name="Grid Table 1 Light Accent 4" w:uiPriority="46"/>
-    <w:lsdException w:name="Grid Table 2 Accent 4" w:uiPriority="47"/>
-    <w:lsdException w:name="Grid Table 3 Accent 4" w:uiPriority="48"/>
-    <w:lsdException w:name="Grid Table 4 Accent 4" w:uiPriority="49"/>
-    <w:lsdException w:name="Grid Table 5 Dark Accent 4" w:uiPriority="50"/>
-    <w:lsdException w:name="Grid Table 6 Colorful Accent 4" w:uiPriority="51"/>
-    <w:lsdException w:name="Grid Table 7 Colorful Accent 4" w:uiPriority="52"/>
-    <w:lsdException w:name="Grid Table 1 Light Accent 5" w:uiPriority="46"/>
-    <w:lsdException w:name="Grid Table 2 Accent 5" w:uiPriority="47"/>
-    <w:lsdException w:name="Grid Table 3 Accent 5" w:uiPriority="48"/>
-    <w:lsdException w:name="Grid Table 4 Accent 5" w:uiPriority="49"/>
-    <w:lsdException w:name="Grid Table 5 Dark Accent 5" w:uiPriority="50"/>
-    <w:lsdException w:name="Grid Table 6 Colorful Accent 5" w:uiPriority="51"/>
-    <w:lsdException w:name="Grid Table 7 Colorful Accent 5" w:uiPriority="52"/>
-    <w:lsdException w:name="Grid Table 1 Light Accent 6" w:uiPriority="46"/>
-    <w:lsdException w:name="Grid Table 2 Accent 6" w:uiPriority="47"/>
-    <w:lsdException w:name="Grid Table 3 Accent 6" w:uiPriority="48"/>
-    <w:lsdException w:name="Grid Table 4 Accent 6" w:uiPriority="49"/>
-    <w:lsdException w:name="Grid Table 5 Dark Accent 6" w:uiPriority="50"/>
-    <w:lsdException w:name="Grid Table 6 Colorful Accent 6" w:uiPriority="51"/>
-    <w:lsdException w:name="Grid Table 7 Colorful Accent 6" w:uiPriority="52"/>
-    <w:lsdException w:name="List Table 1 Light" w:uiPriority="46"/>
-    <w:lsdException w:name="List Table 2" w:uiPriority="47"/>
-    <w:lsdException w:name="List Table 3" w:uiPriority="48"/>
-    <w:lsdException w:name="List Table 4" w:uiPriority="49"/>
-    <w:lsdException w:name="List Table 5 Dark" w:uiPriority="50"/>
-    <w:lsdException w:name="List Table 6 Colorful" w:uiPriority="51"/>
-    <w:lsdException w:name="List Table 7 Colorful" w:uiPriority="52"/>
-    <w:lsdException w:name="List Table 1 Light Accent 1" w:uiPriority="46"/>
-    <w:lsdException w:name="List Table 2 Accent 1" w:uiPriority="47"/>
-    <w:lsdException w:name="List Table 3 Accent 1" w:uiPriority="48"/>
-    <w:lsdException w:name="List Table 4 Accent 1" w:uiPriority="49"/>
-    <w:lsdException w:name="List Table 5 Dark Accent 1" w:uiPriority="50"/>
-    <w:lsdException w:name="List Table 6 Colorful Accent 1" w:uiPriority="51"/>
-    <w:lsdException w:name="List Table 7 Colorful Accent 1" w:uiPriority="52"/>
-    <w:lsdException w:name="List Table 1 Light Accent 2" w:uiPriority="46"/>
-    <w:lsdException w:name="List Table 2 Accent 2" w:uiPriority="47"/>
-    <w:lsdException w:name="List Table 3 Accent 2" w:uiPriority="48"/>
-    <w:lsdException w:name="List Table 4 Accent 2" w:uiPriority="49"/>
-    <w:lsdException w:name="List Table 5 Dark Accent 2" w:uiPriority="50"/>
-    <w:lsdException w:name="List Table 6 Colorful Accent 2" w:uiPriority="51"/>
-    <w:lsdException w:name="List Table 7 Colorful Accent 2" w:uiPriority="52"/>
-    <w:lsdException w:name="List Table 1 Light Accent 3" w:uiPriority="46"/>
-    <w:lsdException w:name="List Table 2 Accent 3" w:uiPriority="47"/>
-    <w:lsdException w:name="List Table 3 Accent 3" w:uiPriority="48"/>
-    <w:lsdException w:name="List Table 4 Accent 3" w:uiPriority="49"/>
-    <w:lsdException w:name="List Table 5 Dark Accent 3" w:uiPriority="50"/>
-    <w:lsdException w:name="List Table 6 Colorful Accent 3" w:uiPriority="51"/>
-    <w:lsdException w:name="List Table 7 Colorful Accent 3" w:uiPriority="52"/>
-    <w:lsdException w:name="List Table 1 Light Accent 4" w:uiPriority="46"/>
-    <w:lsdException w:name="List Table 2 Accent 4" w:uiPriority="47"/>
-    <w:lsdException w:name="List Table 3 Accent 4" w:uiPriority="48"/>
-    <w:lsdException w:name="List Table 4 Accent 4" w:uiPriority="49"/>
-    <w:lsdException w:name="List Table 5 Dark Accent 4" w:uiPriority="50"/>
-    <w:lsdException w:name="List Table 6 Colorful Accent 4" w:uiPriority="51"/>
-    <w:lsdException w:name="List Table 7 Colorful Accent 4" w:uiPriority="52"/>
-    <w:lsdException w:name="List Table 1 Light Accent 5" w:uiPriority="46"/>
-    <w:lsdException w:name="List Table 2 Accent 5" w:uiPriority="47"/>
-    <w:lsdException w:name="List Table 3 Accent 5" w:uiPriority="48"/>
-    <w:lsdException w:name="List Table 4 Accent 5" w:uiPriority="49"/>
-    <w:lsdException w:name="List Table 5 Dark Accent 5" w:uiPriority="50"/>
-    <w:lsdException w:name="List Table 6 Colorful Accent 5" w:uiPriority="51"/>
-    <w:lsdException w:name="List Table 7 Colorful Accent 5" w:uiPriority="52"/>
-    <w:lsdException w:name="List Table 1 Light Accent 6" w:uiPriority="46"/>
-    <w:lsdException w:name="List Table 2 Accent 6" w:uiPriority="47"/>
-    <w:lsdException w:name="List Table 3 Accent 6" w:uiPriority="48"/>
-    <w:lsdException w:name="List Table 4 Accent 6" w:uiPriority="49"/>
-    <w:lsdException w:name="List Table 5 Dark Accent 6" w:uiPriority="50"/>
-    <w:lsdException w:name="List Table 6 Colorful Accent 6" w:uiPriority="51"/>
-    <w:lsdException w:name="List Table 7 Colorful Accent 6" w:uiPriority="52"/>
+  <w:latentStyles w:defLockedState="0" w:defUIPriority="99" w:defSemiHidden="1" w:defUnhideWhenUsed="1" w:defQFormat="0" w:count="267">
+    <w:lsdException w:name="Normal" w:semiHidden="0" w:uiPriority="0" w:unhideWhenUsed="0" w:qFormat="1"/>
+    <w:lsdException w:name="heading 1" w:semiHidden="0" w:uiPriority="9" w:unhideWhenUsed="0" w:qFormat="1"/>
+    <w:lsdException w:name="heading 2" w:uiPriority="9" w:qFormat="1"/>
+    <w:lsdException w:name="heading 3" w:uiPriority="9" w:qFormat="1"/>
+    <w:lsdException w:name="heading 4" w:uiPriority="9" w:qFormat="1"/>
+    <w:lsdException w:name="heading 5" w:uiPriority="9" w:qFormat="1"/>
+    <w:lsdException w:name="heading 6" w:uiPriority="9" w:qFormat="1"/>
+    <w:lsdException w:name="heading 7" w:uiPriority="9" w:qFormat="1"/>
+    <w:lsdException w:name="heading 8" w:uiPriority="9" w:qFormat="1"/>
+    <w:lsdException w:name="heading 9" w:uiPriority="9" w:qFormat="1"/>
+    <w:lsdException w:name="toc 1" w:uiPriority="39"/>
+    <w:lsdException w:name="toc 2" w:uiPriority="39"/>
+    <w:lsdException w:name="toc 3" w:uiPriority="39"/>
+    <w:lsdException w:name="toc 4" w:uiPriority="39"/>
+    <w:lsdException w:name="toc 5" w:uiPriority="39"/>
+    <w:lsdException w:name="toc 6" w:uiPriority="39"/>
+    <w:lsdException w:name="toc 7" w:uiPriority="39"/>
+    <w:lsdException w:name="toc 8" w:uiPriority="39"/>
+    <w:lsdException w:name="toc 9" w:uiPriority="39"/>
+    <w:lsdException w:name="caption" w:uiPriority="35" w:qFormat="1"/>
+    <w:lsdException w:name="Title" w:semiHidden="0" w:uiPriority="10" w:unhideWhenUsed="0" w:qFormat="1"/>
+    <w:lsdException w:name="Default Paragraph Font" w:uiPriority="1"/>
+    <w:lsdException w:name="Subtitle" w:semiHidden="0" w:uiPriority="11" w:unhideWhenUsed="0" w:qFormat="1"/>
+    <w:lsdException w:name="Strong" w:semiHidden="0" w:uiPriority="22" w:unhideWhenUsed="0" w:qFormat="1"/>
+    <w:lsdException w:name="Emphasis" w:semiHidden="0" w:uiPriority="20" w:unhideWhenUsed="0" w:qFormat="1"/>
+    <w:lsdException w:name="Table Grid" w:semiHidden="0" w:uiPriority="59" w:unhideWhenUsed="0"/>
+    <w:lsdException w:name="Placeholder Text" w:unhideWhenUsed="0"/>
+    <w:lsdException w:name="No Spacing" w:semiHidden="0" w:uiPriority="1" w:unhideWhenUsed="0" w:qFormat="1"/>
+    <w:lsdException w:name="Light Shading" w:semiHidden="0" w:uiPriority="60" w:unhideWhenUsed="0"/>
+    <w:lsdException w:name="Light List" w:semiHidden="0" w:uiPriority="61" w:unhideWhenUsed="0"/>
+    <w:lsdException w:name="Light Grid" w:semiHidden="0" w:uiPriority="62" w:unhideWhenUsed="0"/>
+    <w:lsdException w:name="Medium Shading 1" w:semiHidden="0" w:uiPriority="63" w:unhideWhenUsed="0"/>
+    <w:lsdException w:name="Medium Shading 2" w:semiHidden="0" w:uiPriority="64" w:unhideWhenUsed="0"/>
+    <w:lsdException w:name="Medium List 1" w:semiHidden="0" w:uiPriority="65" w:unhideWhenUsed="0"/>
+    <w:lsdException w:name="Medium List 2" w:semiHidden="0" w:uiPriority="66" w:unhideWhenUsed="0"/>
+    <w:lsdException w:name="Medium Grid 1" w:semiHidden="0" w:uiPriority="67" w:unhideWhenUsed="0"/>
+    <w:lsdException w:name="Medium Grid 2" w:semiHidden="0" w:uiPriority="68" w:unhideWhenUsed="0"/>
+    <w:lsdException w:name="Medium Grid 3" w:semiHidden="0" w:uiPriority="69" w:unhideWhenUsed="0"/>
+    <w:lsdException w:name="Dark List" w:semiHidden="0" w:uiPriority="70" w:unhideWhenUsed="0"/>
+    <w:lsdException w:name="Colorful Shading" w:semiHidden="0" w:uiPriority="71" w:unhideWhenUsed="0"/>
+    <w:lsdException w:name="Colorful List" w:semiHidden="0" w:uiPriority="72" w:unhideWhenUsed="0"/>
+    <w:lsdException w:name="Colorful Grid" w:semiHidden="0" w:uiPriority="73" w:unhideWhenUsed="0"/>
+    <w:lsdException w:name="Light Shading Accent 1" w:semiHidden="0" w:uiPriority="60" w:unhideWhenUsed="0"/>
+    <w:lsdException w:name="Light List Accent 1" w:semiHidden="0" w:uiPriority="61" w:unhideWhenUsed="0"/>
+    <w:lsdException w:name="Light Grid Accent 1" w:semiHidden="0" w:uiPriority="62" w:unhideWhenUsed="0"/>
+    <w:lsdException w:name="Medium Shading 1 Accent 1" w:semiHidden="0" w:uiPriority="63" w:unhideWhenUsed="0"/>
+    <w:lsdException w:name="Medium Shading 2 Accent 1" w:semiHidden="0" w:uiPriority="64" w:unhideWhenUsed="0"/>
+    <w:lsdException w:name="Medium List 1 Accent 1" w:semiHidden="0" w:uiPriority="65" w:unhideWhenUsed="0"/>
+    <w:lsdException w:name="Revision" w:unhideWhenUsed="0"/>
+    <w:lsdException w:name="List Paragraph" w:semiHidden="0" w:unhideWhenUsed="0" w:qFormat="1"/>
+    <w:lsdException w:name="Quote" w:semiHidden="0" w:uiPriority="29" w:unhideWhenUsed="0" w:qFormat="1"/>
+    <w:lsdException w:name="Intense Quote" w:semiHidden="0" w:uiPriority="30" w:unhideWhenUsed="0" w:qFormat="1"/>
+    <w:lsdException w:name="Medium List 2 Accent 1" w:semiHidden="0" w:uiPriority="66" w:unhideWhenUsed="0"/>
+    <w:lsdException w:name="Medium Grid 1 Accent 1" w:semiHidden="0" w:uiPriority="67" w:unhideWhenUsed="0"/>
+    <w:lsdException w:name="Medium Grid 2 Accent 1" w:semiHidden="0" w:uiPriority="68" w:unhideWhenUsed="0"/>
+    <w:lsdException w:name="Medium Grid 3 Accent 1" w:semiHidden="0" w:uiPriority="69" w:unhideWhenUsed="0"/>
+    <w:lsdException w:name="Dark List Accent 1" w:semiHidden="0" w:uiPriority="70" w:unhideWhenUsed="0"/>
+    <w:lsdException w:name="Colorful Shading Accent 1" w:semiHidden="0" w:uiPriority="71" w:unhideWhenUsed="0"/>
+    <w:lsdException w:name="Colorful List Accent 1" w:semiHidden="0" w:uiPriority="72" w:unhideWhenUsed="0"/>
+    <w:lsdException w:name="Colorful Grid Accent 1" w:semiHidden="0" w:uiPriority="73" w:unhideWhenUsed="0"/>
+    <w:lsdException w:name="Light Shading Accent 2" w:semiHidden="0" w:uiPriority="60" w:unhideWhenUsed="0"/>
+    <w:lsdException w:name="Light List Accent 2" w:semiHidden="0" w:uiPriority="61" w:unhideWhenUsed="0"/>
+    <w:lsdException w:name="Light Grid Accent 2" w:semiHidden="0" w:uiPriority="62" w:unhideWhenUsed="0"/>
+    <w:lsdException w:name="Medium Shading 1 Accent 2" w:semiHidden="0" w:uiPriority="63" w:unhideWhenUsed="0"/>
+    <w:lsdException w:name="Medium Shading 2 Accent 2" w:semiHidden="0" w:uiPriority="64" w:unhideWhenUsed="0"/>
+    <w:lsdException w:name="Medium List 1 Accent 2" w:semiHidden="0" w:uiPriority="65" w:unhideWhenUsed="0"/>
+    <w:lsdException w:name="Medium List 2 Accent 2" w:semiHidden="0" w:uiPriority="66" w:unhideWhenUsed="0"/>
+    <w:lsdException w:name="Medium Grid 1 Accent 2" w:semiHidden="0" w:uiPriority="67" w:unhideWhenUsed="0"/>
+    <w:lsdException w:name="Medium Grid 2 Accent 2" w:semiHidden="0" w:uiPriority="68" w:unhideWhenUsed="0"/>
+    <w:lsdException w:name="Medium Grid 3 Accent 2" w:semiHidden="0" w:uiPriority="69" w:unhideWhenUsed="0"/>
+    <w:lsdException w:name="Dark List Accent 2" w:semiHidden="0" w:uiPriority="70" w:unhideWhenUsed="0"/>
+    <w:lsdException w:name="Colorful Shading Accent 2" w:semiHidden="0" w:uiPriority="71" w:unhideWhenUsed="0"/>
+    <w:lsdException w:name="Colorful List Accent 2" w:semiHidden="0" w:uiPriority="72" w:unhideWhenUsed="0"/>
+    <w:lsdException w:name="Colorful Grid Accent 2" w:semiHidden="0" w:uiPriority="73" w:unhideWhenUsed="0"/>
+    <w:lsdException w:name="Light Shading Accent 3" w:semiHidden="0" w:uiPriority="60" w:unhideWhenUsed="0"/>
+    <w:lsdException w:name="Light List Accent 3" w:semiHidden="0" w:uiPriority="61" w:unhideWhenUsed="0"/>
+    <w:lsdException w:name="Light Grid Accent 3" w:semiHidden="0" w:uiPriority="62" w:unhideWhenUsed="0"/>
+    <w:lsdException w:name="Medium Shading 1 Accent 3" w:semiHidden="0" w:uiPriority="63" w:unhideWhenUsed="0"/>
+    <w:lsdException w:name="Medium Shading 2 Accent 3" w:semiHidden="0" w:uiPriority="64" w:unhideWhenUsed="0"/>
+    <w:lsdException w:name="Medium List 1 Accent 3" w:semiHidden="0" w:uiPriority="65" w:unhideWhenUsed="0"/>
+    <w:lsdException w:name="Medium List 2 Accent 3" w:semiHidden="0" w:uiPriority="66" w:unhideWhenUsed="0"/>
+    <w:lsdException w:name="Medium Grid 1 Accent 3" w:semiHidden="0" w:uiPriority="67" w:unhideWhenUsed="0"/>
+    <w:lsdException w:name="Medium Grid 2 Accent 3" w:semiHidden="0" w:uiPriority="68" w:unhideWhenUsed="0"/>
+    <w:lsdException w:name="Medium Grid 3 Accent 3" w:semiHidden="0" w:uiPriority="69" w:unhideWhenUsed="0"/>
+    <w:lsdException w:name="Dark List Accent 3" w:semiHidden="0" w:uiPriority="70" w:unhideWhenUsed="0"/>
+    <w:lsdException w:name="Colorful Shading Accent 3" w:semiHidden="0" w:uiPriority="71" w:unhideWhenUsed="0"/>
+    <w:lsdException w:name="Colorful List Accent 3" w:semiHidden="0" w:uiPriority="72" w:unhideWhenUsed="0"/>
+    <w:lsdException w:name="Colorful Grid Accent 3" w:semiHidden="0" w:uiPriority="73" w:unhideWhenUsed="0"/>
+    <w:lsdException w:name="Light Shading Accent 4" w:semiHidden="0" w:uiPriority="60" w:unhideWhenUsed="0"/>
+    <w:lsdException w:name="Light List Accent 4" w:semiHidden="0" w:uiPriority="61" w:unhideWhenUsed="0"/>
+    <w:lsdException w:name="Light Grid Accent 4" w:semiHidden="0" w:uiPriority="62" w:unhideWhenUsed="0"/>
+    <w:lsdException w:name="Medium Shading 1 Accent 4" w:semiHidden="0" w:uiPriority="63" w:unhideWhenUsed="0"/>
+    <w:lsdException w:name="Medium Shading 2 Accent 4" w:semiHidden="0" w:uiPriority="64" w:unhideWhenUsed="0"/>
+    <w:lsdException w:name="Medium List 1 Accent 4" w:semiHidden="0" w:uiPriority="65" w:unhideWhenUsed="0"/>
+    <w:lsdException w:name="Medium List 2 Accent 4" w:semiHidden="0" w:uiPriority="66" w:unhideWhenUsed="0"/>
+    <w:lsdException w:name="Medium Grid 1 Accent 4" w:semiHidden="0" w:uiPriority="67" w:unhideWhenUsed="0"/>
+    <w:lsdException w:name="Medium Grid 2 Accent 4" w:semiHidden="0" w:uiPriority="68" w:unhideWhenUsed="0"/>
+    <w:lsdException w:name="Medium Grid 3 Accent 4" w:semiHidden="0" w:uiPriority="69" w:unhideWhenUsed="0"/>
+    <w:lsdException w:name="Dark List Accent 4" w:semiHidden="0" w:uiPriority="70" w:unhideWhenUsed="0"/>
+    <w:lsdException w:name="Colorful Shading Accent 4" w:semiHidden="0" w:uiPriority="71" w:unhideWhenUsed="0"/>
+    <w:lsdException w:name="Colorful List Accent 4" w:semiHidden="0" w:uiPriority="72" w:unhideWhenUsed="0"/>
+    <w:lsdException w:name="Colorful Grid Accent 4" w:semiHidden="0" w:uiPriority="73" w:unhideWhenUsed="0"/>
+    <w:lsdException w:name="Light Shading Accent 5" w:semiHidden="0" w:uiPriority="60" w:unhideWhenUsed="0"/>
+    <w:lsdException w:name="Light List Accent 5" w:semiHidden="0" w:uiPriority="61" w:unhideWhenUsed="0"/>
+    <w:lsdException w:name="Light Grid Accent 5" w:semiHidden="0" w:uiPriority="62" w:unhideWhenUsed="0"/>
+    <w:lsdException w:name="Medium Shading 1 Accent 5" w:semiHidden="0" w:uiPriority="63" w:unhideWhenUsed="0"/>
+    <w:lsdException w:name="Medium Shading 2 Accent 5" w:semiHidden="0" w:uiPriority="64" w:unhideWhenUsed="0"/>
+    <w:lsdException w:name="Medium List 1 Accent 5" w:semiHidden="0" w:uiPriority="65" w:unhideWhenUsed="0"/>
+    <w:lsdException w:name="Medium List 2 Accent 5" w:semiHidden="0" w:uiPriority="66" w:unhideWhenUsed="0"/>
+    <w:lsdException w:name="Medium Grid 1 Accent 5" w:semiHidden="0" w:uiPriority="67" w:unhideWhenUsed="0"/>
+    <w:lsdException w:name="Medium Grid 2 Accent 5" w:semiHidden="0" w:uiPriority="68" w:unhideWhenUsed="0"/>
+    <w:lsdException w:name="Medium Grid 3 Accent 5" w:semiHidden="0" w:uiPriority="69" w:unhideWhenUsed="0"/>
+    <w:lsdException w:name="Dark List Accent 5" w:semiHidden="0" w:uiPriority="70" w:unhideWhenUsed="0"/>
+    <w:lsdException w:name="Colorful Shading Accent 5" w:semiHidden="0" w:uiPriority="71" w:unhideWhenUsed="0"/>
+    <w:lsdException w:name="Colorful List Accent 5" w:semiHidden="0" w:uiPriority="72" w:unhideWhenUsed="0"/>
+    <w:lsdException w:name="Colorful Grid Accent 5" w:semiHidden="0" w:uiPriority="73" w:unhideWhenUsed="0"/>
+    <w:lsdException w:name="Light Shading Accent 6" w:semiHidden="0" w:uiPriority="60" w:unhideWhenUsed="0"/>
+    <w:lsdException w:name="Light List Accent 6" w:semiHidden="0" w:uiPriority="61" w:unhideWhenUsed="0"/>
+    <w:lsdException w:name="Light Grid Accent 6" w:semiHidden="0" w:uiPriority="62" w:unhideWhenUsed="0"/>
+    <w:lsdException w:name="Medium Shading 1 Accent 6" w:semiHidden="0" w:uiPriority="63" w:unhideWhenUsed="0"/>
+    <w:lsdException w:name="Medium Shading 2 Accent 6" w:semiHidden="0" w:uiPriority="64" w:unhideWhenUsed="0"/>
+    <w:lsdException w:name="Medium List 1 Accent 6" w:semiHidden="0" w:uiPriority="65" w:unhideWhenUsed="0"/>
+    <w:lsdException w:name="Medium List 2 Accent 6" w:semiHidden="0" w:uiPriority="66" w:unhideWhenUsed="0"/>
+    <w:lsdException w:name="Medium Grid 1 Accent 6" w:semiHidden="0" w:uiPriority="67" w:unhideWhenUsed="0"/>
+    <w:lsdException w:name="Medium Grid 2 Accent 6" w:semiHidden="0" w:uiPriority="68" w:unhideWhenUsed="0"/>
+    <w:lsdException w:name="Medium Grid 3 Accent 6" w:semiHidden="0" w:uiPriority="69" w:unhideWhenUsed="0"/>
+    <w:lsdException w:name="Dark List Accent 6" w:semiHidden="0" w:uiPriority="70" w:unhideWhenUsed="0"/>
+    <w:lsdException w:name="Colorful Shading Accent 6" w:semiHidden="0" w:uiPriority="71" w:unhideWhenUsed="0"/>
+    <w:lsdException w:name="Colorful List Accent 6" w:semiHidden="0" w:uiPriority="72" w:unhideWhenUsed="0"/>
+    <w:lsdException w:name="Colorful Grid Accent 6" w:semiHidden="0" w:uiPriority="73" w:unhideWhenUsed="0"/>
+    <w:lsdException w:name="Subtle Emphasis" w:semiHidden="0" w:uiPriority="19" w:unhideWhenUsed="0" w:qFormat="1"/>
+    <w:lsdException w:name="Intense Emphasis" w:semiHidden="0" w:uiPriority="21" w:unhideWhenUsed="0" w:qFormat="1"/>
+    <w:lsdException w:name="Subtle Reference" w:semiHidden="0" w:uiPriority="31" w:unhideWhenUsed="0" w:qFormat="1"/>
+    <w:lsdException w:name="Intense Reference" w:semiHidden="0" w:uiPriority="32" w:unhideWhenUsed="0" w:qFormat="1"/>
+    <w:lsdException w:name="Book Title" w:semiHidden="0" w:uiPriority="33" w:unhideWhenUsed="0" w:qFormat="1"/>
+    <w:lsdException w:name="Bibliography" w:uiPriority="37"/>
+    <w:lsdException w:name="TOC Heading" w:uiPriority="39" w:qFormat="1"/>
+  </w:latentStyles>
+  <w:style w:type="paragraph" w:default="1" w:styleId="Normal">
+    <w:name w:val="Normal"/>
+    <w:qFormat/>
+    <w:rsid w:val="00BF7CBF"/>
+  </w:style>
+  <w:style w:type="character" w:default="1" w:styleId="Fontepargpadro">
+    <w:name w:val="Default Paragraph Font"/>
+    <w:uiPriority w:val="1"/>
+    <w:semiHidden/>
+    <w:unhideWhenUsed/>
+  </w:style>
+  <w:style w:type="table" w:default="1" w:styleId="Tabelanormal">
+    <w:name w:val="Normal Table"/>
+    <w:uiPriority w:val="99"/>
+    <w:semiHidden/>
+    <w:unhideWhenUsed/>
+    <w:tblPr>
+      <w:tblInd w:w="0" w:type="dxa"/>
+      <w:tblCellMar>
+        <w:top w:w="0" w:type="dxa"/>
+        <w:left w:w="108" w:type="dxa"/>
+        <w:bottom w:w="0" w:type="dxa"/>
+        <w:right w:w="108" w:type="dxa"/>
+      </w:tblCellMar>
+    </w:tblPr>
+  </w:style>
+  <w:style w:type="numbering" w:default="1" w:styleId="Semlista">
+    <w:name w:val="No List"/>
+    <w:uiPriority w:val="99"/>
+    <w:semiHidden/>
+    <w:unhideWhenUsed/>
+  </w:style>
+  <w:style w:type="paragraph" w:styleId="Cabealho">
+    <w:name w:val="header"/>
+    <w:basedOn w:val="Normal"/>
+    <w:link w:val="CabealhoChar"/>
+    <w:uiPriority w:val="99"/>
+    <w:unhideWhenUsed/>
+    <w:rsid w:val="00AE4083"/>
+    <w:pPr>
+      <w:tabs>
+        <w:tab w:val="center" w:pos="4252"/>
+        <w:tab w:val="right" w:pos="8504"/>
+      </w:tabs>
+      <w:spacing w:after="0" w:line="240" w:lineRule="auto"/>
+    </w:pPr>
+  </w:style>
+  <w:style w:type="character" w:customStyle="1" w:styleId="CabealhoChar">
+    <w:name w:val="Cabeçalho Char"/>
+    <w:basedOn w:val="Fontepargpadro"/>
+    <w:link w:val="Cabealho"/>
+    <w:uiPriority w:val="99"/>
+    <w:rsid w:val="00AE4083"/>
+  </w:style>
+  <w:style w:type="paragraph" w:styleId="Rodap">
+    <w:name w:val="footer"/>
+    <w:basedOn w:val="Normal"/>
+    <w:link w:val="RodapChar"/>
+    <w:uiPriority w:val="99"/>
+    <w:unhideWhenUsed/>
+    <w:rsid w:val="00AE4083"/>
+    <w:pPr>
+      <w:tabs>
+        <w:tab w:val="center" w:pos="4252"/>
+        <w:tab w:val="right" w:pos="8504"/>
+      </w:tabs>
+      <w:spacing w:after="0" w:line="240" w:lineRule="auto"/>
+    </w:pPr>
+  </w:style>
+  <w:style w:type="character" w:customStyle="1" w:styleId="RodapChar">
+    <w:name w:val="Rodapé Char"/>
+    <w:basedOn w:val="Fontepargpadro"/>
+    <w:link w:val="Rodap"/>
+    <w:uiPriority w:val="99"/>
+    <w:rsid w:val="00AE4083"/>
+  </w:style>
+  <w:style w:type="paragraph" w:styleId="Textodebalo">
+    <w:name w:val="Balloon Text"/>
+    <w:basedOn w:val="Normal"/>
+    <w:link w:val="TextodebaloChar"/>
+    <w:uiPriority w:val="99"/>
+    <w:semiHidden/>
+    <w:unhideWhenUsed/>
+    <w:rsid w:val="00AE4083"/>
+    <w:pPr>
+      <w:spacing w:after="0" w:line="240" w:lineRule="auto"/>
+    </w:pPr>
+    <w:rPr>
+      <w:rFonts w:ascii="Tahoma" w:hAnsi="Tahoma" w:cs="Tahoma"/>
+      <w:sz w:val="16"/>
+      <w:szCs w:val="16"/>
+    </w:rPr>
+  </w:style>
+  <w:style w:type="character" w:customStyle="1" w:styleId="TextodebaloChar">
+    <w:name w:val="Texto de balão Char"/>
+    <w:basedOn w:val="Fontepargpadro"/>
+    <w:link w:val="Textodebalo"/>
+    <w:uiPriority w:val="99"/>
+    <w:semiHidden/>
+    <w:rsid w:val="00AE4083"/>
+    <w:rPr>
+      <w:rFonts w:ascii="Tahoma" w:hAnsi="Tahoma" w:cs="Tahoma"/>
+      <w:sz w:val="16"/>
+      <w:szCs w:val="16"/>
+    </w:rPr>
+  </w:style>
+  <w:style w:type="paragraph" w:styleId="PargrafodaLista">
+    <w:name w:val="List Paragraph"/>
+    <w:basedOn w:val="Normal"/>
+    <w:uiPriority w:val="99"/>
+    <w:qFormat/>
+    <w:rsid w:val="00FA7CF3"/>
+    <w:pPr>
+      <w:ind w:left="720"/>
+      <w:contextualSpacing/>
+    </w:pPr>
+  </w:style>
+  <w:style w:type="paragraph" w:customStyle="1" w:styleId="Default">
+    <w:name w:val="Default"/>
+    <w:rsid w:val="004950F4"/>
+    <w:pPr>
+      <w:autoSpaceDE w:val="0"/>
+      <w:autoSpaceDN w:val="0"/>
+      <w:adjustRightInd w:val="0"/>
+      <w:spacing w:after="0" w:line="240" w:lineRule="auto"/>
+    </w:pPr>
+    <w:rPr>
+      <w:rFonts w:ascii="Arial" w:hAnsi="Arial" w:cs="Arial"/>
+      <w:color w:val="000000"/>
+      <w:sz w:val="24"/>
+      <w:szCs w:val="24"/>
+    </w:rPr>
+  </w:style>
+  <w:style w:type="character" w:styleId="Hyperlink">
+    <w:name w:val="Hyperlink"/>
+    <w:basedOn w:val="Fontepargpadro"/>
+    <w:uiPriority w:val="99"/>
+    <w:rsid w:val="000C5A3B"/>
+    <w:rPr>
+      <w:rFonts w:cs="Times New Roman"/>
+      <w:color w:val="0000FF"/>
+      <w:u w:val="single"/>
+    </w:rPr>
+  </w:style>
+  <w:style w:type="paragraph" w:styleId="Corpodetexto">
+    <w:name w:val="Body Text"/>
+    <w:basedOn w:val="Normal"/>
+    <w:link w:val="CorpodetextoChar"/>
+    <w:uiPriority w:val="99"/>
+    <w:rsid w:val="000C5A3B"/>
+    <w:pPr>
+      <w:spacing w:after="120"/>
+    </w:pPr>
+    <w:rPr>
+      <w:rFonts w:ascii="Calibri" w:eastAsia="Calibri" w:hAnsi="Calibri" w:cs="Times New Roman"/>
+    </w:rPr>
+  </w:style>
+  <w:style w:type="character" w:customStyle="1" w:styleId="CorpodetextoChar">
+    <w:name w:val="Corpo de texto Char"/>
+    <w:basedOn w:val="Fontepargpadro"/>
+    <w:link w:val="Corpodetexto"/>
+    <w:uiPriority w:val="99"/>
+    <w:rsid w:val="000C5A3B"/>
+    <w:rPr>
+      <w:rFonts w:ascii="Calibri" w:eastAsia="Calibri" w:hAnsi="Calibri" w:cs="Times New Roman"/>
+    </w:rPr>
+  </w:style>
+</w:styles>
+</file>
+
+<file path=word/stylesWithEffects.xml><?xml version="1.0" encoding="utf-8"?>
+<w:styles xmlns:wpc="http://schemas.microsoft.com/office/word/2010/wordprocessingCanvas" xmlns:mc="http://schemas.openxmlformats.org/markup-compatibility/2006" xmlns:o="urn:schemas-microsoft-com:office:office" xmlns:r="http://schemas.openxmlformats.org/officeDocument/2006/relationships" xmlns:m="http://schemas.openxmlformats.org/officeDocument/2006/math" xmlns:v="urn:schemas-microsoft-com:vml" xmlns:wp14="http://schemas.microsoft.com/office/word/2010/wordprocessingDrawing" xmlns:wp="http://schemas.openxmlformats.org/drawingml/2006/wordprocessingDrawing" xmlns:w10="urn:schemas-microsoft-com:office:word" xmlns:w="http://schemas.openxmlformats.org/wordprocessingml/2006/main" xmlns:w14="http://schemas.microsoft.com/office/word/2010/wordml" xmlns:wpg="http://schemas.microsoft.com/office/word/2010/wordprocessingGroup" xmlns:wpi="http://schemas.microsoft.com/office/word/2010/wordprocessingInk" xmlns:wne="http://schemas.microsoft.com/office/word/2006/wordml" xmlns:wps="http://schemas.microsoft.com/office/word/2010/wordprocessingShape" mc:Ignorable="w14 wp14">
+  <w:docDefaults>
+    <w:rPrDefault>
+      <w:rPr>
+        <w:rFonts w:asciiTheme="minorHAnsi" w:eastAsiaTheme="minorHAnsi" w:hAnsiTheme="minorHAnsi" w:cstheme="minorBidi"/>
+        <w:sz w:val="22"/>
+        <w:szCs w:val="22"/>
+        <w:lang w:val="pt-BR" w:eastAsia="en-US" w:bidi="ar-SA"/>
+      </w:rPr>
+    </w:rPrDefault>
+    <w:pPrDefault>
+      <w:pPr>
+        <w:spacing w:after="200" w:line="276" w:lineRule="auto"/>
+      </w:pPr>
+    </w:pPrDefault>
+  </w:docDefaults>
+  <w:latentStyles w:defLockedState="0" w:defUIPriority="99" w:defSemiHidden="1" w:defUnhideWhenUsed="1" w:defQFormat="0" w:count="267">
+    <w:lsdException w:name="Normal" w:semiHidden="0" w:uiPriority="0" w:unhideWhenUsed="0" w:qFormat="1"/>
+    <w:lsdException w:name="heading 1" w:semiHidden="0" w:uiPriority="9" w:unhideWhenUsed="0" w:qFormat="1"/>
+    <w:lsdException w:name="heading 2" w:uiPriority="9" w:qFormat="1"/>
+    <w:lsdException w:name="heading 3" w:uiPriority="9" w:qFormat="1"/>
+    <w:lsdException w:name="heading 4" w:uiPriority="9" w:qFormat="1"/>
+    <w:lsdException w:name="heading 5" w:uiPriority="9" w:qFormat="1"/>
+    <w:lsdException w:name="heading 6" w:uiPriority="9" w:qFormat="1"/>
+    <w:lsdException w:name="heading 7" w:uiPriority="9" w:qFormat="1"/>
+    <w:lsdException w:name="heading 8" w:uiPriority="9" w:qFormat="1"/>
+    <w:lsdException w:name="heading 9" w:uiPriority="9" w:qFormat="1"/>
+    <w:lsdException w:name="toc 1" w:uiPriority="39"/>
+    <w:lsdException w:name="toc 2" w:uiPriority="39"/>
+    <w:lsdException w:name="toc 3" w:uiPriority="39"/>
+    <w:lsdException w:name="toc 4" w:uiPriority="39"/>
+    <w:lsdException w:name="toc 5" w:uiPriority="39"/>
+    <w:lsdException w:name="toc 6" w:uiPriority="39"/>
+    <w:lsdException w:name="toc 7" w:uiPriority="39"/>
+    <w:lsdException w:name="toc 8" w:uiPriority="39"/>
+    <w:lsdException w:name="toc 9" w:uiPriority="39"/>
+    <w:lsdException w:name="caption" w:uiPriority="35" w:qFormat="1"/>
+    <w:lsdException w:name="Title" w:semiHidden="0" w:uiPriority="10" w:unhideWhenUsed="0" w:qFormat="1"/>
+    <w:lsdException w:name="Default Paragraph Font" w:uiPriority="1"/>
+    <w:lsdException w:name="Subtitle" w:semiHidden="0" w:uiPriority="11" w:unhideWhenUsed="0" w:qFormat="1"/>
+    <w:lsdException w:name="Strong" w:semiHidden="0" w:uiPriority="22" w:unhideWhenUsed="0" w:qFormat="1"/>
+    <w:lsdException w:name="Emphasis" w:semiHidden="0" w:uiPriority="20" w:unhideWhenUsed="0" w:qFormat="1"/>
+    <w:lsdException w:name="Table Grid" w:semiHidden="0" w:uiPriority="59" w:unhideWhenUsed="0"/>
+    <w:lsdException w:name="Placeholder Text" w:unhideWhenUsed="0"/>
+    <w:lsdException w:name="No Spacing" w:semiHidden="0" w:uiPriority="1" w:unhideWhenUsed="0" w:qFormat="1"/>
+    <w:lsdException w:name="Light Shading" w:semiHidden="0" w:uiPriority="60" w:unhideWhenUsed="0"/>
+    <w:lsdException w:name="Light List" w:semiHidden="0" w:uiPriority="61" w:unhideWhenUsed="0"/>
+    <w:lsdException w:name="Light Grid" w:semiHidden="0" w:uiPriority="62" w:unhideWhenUsed="0"/>
+    <w:lsdException w:name="Medium Shading 1" w:semiHidden="0" w:uiPriority="63" w:unhideWhenUsed="0"/>
+    <w:lsdException w:name="Medium Shading 2" w:semiHidden="0" w:uiPriority="64" w:unhideWhenUsed="0"/>
+    <w:lsdException w:name="Medium List 1" w:semiHidden="0" w:uiPriority="65" w:unhideWhenUsed="0"/>
+    <w:lsdException w:name="Medium List 2" w:semiHidden="0" w:uiPriority="66" w:unhideWhenUsed="0"/>
+    <w:lsdException w:name="Medium Grid 1" w:semiHidden="0" w:uiPriority="67" w:unhideWhenUsed="0"/>
+    <w:lsdException w:name="Medium Grid 2" w:semiHidden="0" w:uiPriority="68" w:unhideWhenUsed="0"/>
+    <w:lsdException w:name="Medium Grid 3" w:semiHidden="0" w:uiPriority="69" w:unhideWhenUsed="0"/>
+    <w:lsdException w:name="Dark List" w:semiHidden="0" w:uiPriority="70" w:unhideWhenUsed="0"/>
+    <w:lsdException w:name="Colorful Shading" w:semiHidden="0" w:uiPriority="71" w:unhideWhenUsed="0"/>
+    <w:lsdException w:name="Colorful List" w:semiHidden="0" w:uiPriority="72" w:unhideWhenUsed="0"/>
+    <w:lsdException w:name="Colorful Grid" w:semiHidden="0" w:uiPriority="73" w:unhideWhenUsed="0"/>
+    <w:lsdException w:name="Light Shading Accent 1" w:semiHidden="0" w:uiPriority="60" w:unhideWhenUsed="0"/>
+    <w:lsdException w:name="Light List Accent 1" w:semiHidden="0" w:uiPriority="61" w:unhideWhenUsed="0"/>
+    <w:lsdException w:name="Light Grid Accent 1" w:semiHidden="0" w:uiPriority="62" w:unhideWhenUsed="0"/>
+    <w:lsdException w:name="Medium Shading 1 Accent 1" w:semiHidden="0" w:uiPriority="63" w:unhideWhenUsed="0"/>
+    <w:lsdException w:name="Medium Shading 2 Accent 1" w:semiHidden="0" w:uiPriority="64" w:unhideWhenUsed="0"/>
+    <w:lsdException w:name="Medium List 1 Accent 1" w:semiHidden="0" w:uiPriority="65" w:unhideWhenUsed="0"/>
+    <w:lsdException w:name="Revision" w:unhideWhenUsed="0"/>
+    <w:lsdException w:name="List Paragraph" w:semiHidden="0" w:unhideWhenUsed="0" w:qFormat="1"/>
+    <w:lsdException w:name="Quote" w:semiHidden="0" w:uiPriority="29" w:unhideWhenUsed="0" w:qFormat="1"/>
+    <w:lsdException w:name="Intense Quote" w:semiHidden="0" w:uiPriority="30" w:unhideWhenUsed="0" w:qFormat="1"/>
+    <w:lsdException w:name="Medium List 2 Accent 1" w:semiHidden="0" w:uiPriority="66" w:unhideWhenUsed="0"/>
+    <w:lsdException w:name="Medium Grid 1 Accent 1" w:semiHidden="0" w:uiPriority="67" w:unhideWhenUsed="0"/>
+    <w:lsdException w:name="Medium Grid 2 Accent 1" w:semiHidden="0" w:uiPriority="68" w:unhideWhenUsed="0"/>
+    <w:lsdException w:name="Medium Grid 3 Accent 1" w:semiHidden="0" w:uiPriority="69" w:unhideWhenUsed="0"/>
+    <w:lsdException w:name="Dark List Accent 1" w:semiHidden="0" w:uiPriority="70" w:unhideWhenUsed="0"/>
+    <w:lsdException w:name="Colorful Shading Accent 1" w:semiHidden="0" w:uiPriority="71" w:unhideWhenUsed="0"/>
+    <w:lsdException w:name="Colorful List Accent 1" w:semiHidden="0" w:uiPriority="72" w:unhideWhenUsed="0"/>
+    <w:lsdException w:name="Colorful Grid Accent 1" w:semiHidden="0" w:uiPriority="73" w:unhideWhenUsed="0"/>
+    <w:lsdException w:name="Light Shading Accent 2" w:semiHidden="0" w:uiPriority="60" w:unhideWhenUsed="0"/>
+    <w:lsdException w:name="Light List Accent 2" w:semiHidden="0" w:uiPriority="61" w:unhideWhenUsed="0"/>
+    <w:lsdException w:name="Light Grid Accent 2" w:semiHidden="0" w:uiPriority="62" w:unhideWhenUsed="0"/>
+    <w:lsdException w:name="Medium Shading 1 Accent 2" w:semiHidden="0" w:uiPriority="63" w:unhideWhenUsed="0"/>
+    <w:lsdException w:name="Medium Shading 2 Accent 2" w:semiHidden="0" w:uiPriority="64" w:unhideWhenUsed="0"/>
+    <w:lsdException w:name="Medium List 1 Accent 2" w:semiHidden="0" w:uiPriority="65" w:unhideWhenUsed="0"/>
+    <w:lsdException w:name="Medium List 2 Accent 2" w:semiHidden="0" w:uiPriority="66" w:unhideWhenUsed="0"/>
+    <w:lsdException w:name="Medium Grid 1 Accent 2" w:semiHidden="0" w:uiPriority="67" w:unhideWhenUsed="0"/>
+    <w:lsdException w:name="Medium Grid 2 Accent 2" w:semiHidden="0" w:uiPriority="68" w:unhideWhenUsed="0"/>
+    <w:lsdException w:name="Medium Grid 3 Accent 2" w:semiHidden="0" w:uiPriority="69" w:unhideWhenUsed="0"/>
+    <w:lsdException w:name="Dark List Accent 2" w:semiHidden="0" w:uiPriority="70" w:unhideWhenUsed="0"/>
+    <w:lsdException w:name="Colorful Shading Accent 2" w:semiHidden="0" w:uiPriority="71" w:unhideWhenUsed="0"/>
+    <w:lsdException w:name="Colorful List Accent 2" w:semiHidden="0" w:uiPriority="72" w:unhideWhenUsed="0"/>
+    <w:lsdException w:name="Colorful Grid Accent 2" w:semiHidden="0" w:uiPriority="73" w:unhideWhenUsed="0"/>
+    <w:lsdException w:name="Light Shading Accent 3" w:semiHidden="0" w:uiPriority="60" w:unhideWhenUsed="0"/>
+    <w:lsdException w:name="Light List Accent 3" w:semiHidden="0" w:uiPriority="61" w:unhideWhenUsed="0"/>
+    <w:lsdException w:name="Light Grid Accent 3" w:semiHidden="0" w:uiPriority="62" w:unhideWhenUsed="0"/>
+    <w:lsdException w:name="Medium Shading 1 Accent 3" w:semiHidden="0" w:uiPriority="63" w:unhideWhenUsed="0"/>
+    <w:lsdException w:name="Medium Shading 2 Accent 3" w:semiHidden="0" w:uiPriority="64" w:unhideWhenUsed="0"/>
+    <w:lsdException w:name="Medium List 1 Accent 3" w:semiHidden="0" w:uiPriority="65" w:unhideWhenUsed="0"/>
+    <w:lsdException w:name="Medium List 2 Accent 3" w:semiHidden="0" w:uiPriority="66" w:unhideWhenUsed="0"/>
+    <w:lsdException w:name="Medium Grid 1 Accent 3" w:semiHidden="0" w:uiPriority="67" w:unhideWhenUsed="0"/>
+    <w:lsdException w:name="Medium Grid 2 Accent 3" w:semiHidden="0" w:uiPriority="68" w:unhideWhenUsed="0"/>
+    <w:lsdException w:name="Medium Grid 3 Accent 3" w:semiHidden="0" w:uiPriority="69" w:unhideWhenUsed="0"/>
+    <w:lsdException w:name="Dark List Accent 3" w:semiHidden="0" w:uiPriority="70" w:unhideWhenUsed="0"/>
+    <w:lsdException w:name="Colorful Shading Accent 3" w:semiHidden="0" w:uiPriority="71" w:unhideWhenUsed="0"/>
+    <w:lsdException w:name="Colorful List Accent 3" w:semiHidden="0" w:uiPriority="72" w:unhideWhenUsed="0"/>
+    <w:lsdException w:name="Colorful Grid Accent 3" w:semiHidden="0" w:uiPriority="73" w:unhideWhenUsed="0"/>
+    <w:lsdException w:name="Light Shading Accent 4" w:semiHidden="0" w:uiPriority="60" w:unhideWhenUsed="0"/>
+    <w:lsdException w:name="Light List Accent 4" w:semiHidden="0" w:uiPriority="61" w:unhideWhenUsed="0"/>
+    <w:lsdException w:name="Light Grid Accent 4" w:semiHidden="0" w:uiPriority="62" w:unhideWhenUsed="0"/>
+    <w:lsdException w:name="Medium Shading 1 Accent 4" w:semiHidden="0" w:uiPriority="63" w:unhideWhenUsed="0"/>
+    <w:lsdException w:name="Medium Shading 2 Accent 4" w:semiHidden="0" w:uiPriority="64" w:unhideWhenUsed="0"/>
+    <w:lsdException w:name="Medium List 1 Accent 4" w:semiHidden="0" w:uiPriority="65" w:unhideWhenUsed="0"/>
+    <w:lsdException w:name="Medium List 2 Accent 4" w:semiHidden="0" w:uiPriority="66" w:unhideWhenUsed="0"/>
+    <w:lsdException w:name="Medium Grid 1 Accent 4" w:semiHidden="0" w:uiPriority="67" w:unhideWhenUsed="0"/>
+    <w:lsdException w:name="Medium Grid 2 Accent 4" w:semiHidden="0" w:uiPriority="68" w:unhideWhenUsed="0"/>
+    <w:lsdException w:name="Medium Grid 3 Accent 4" w:semiHidden="0" w:uiPriority="69" w:unhideWhenUsed="0"/>
+    <w:lsdException w:name="Dark List Accent 4" w:semiHidden="0" w:uiPriority="70" w:unhideWhenUsed="0"/>
+    <w:lsdException w:name="Colorful Shading Accent 4" w:semiHidden="0" w:uiPriority="71" w:unhideWhenUsed="0"/>
+    <w:lsdException w:name="Colorful List Accent 4" w:semiHidden="0" w:uiPriority="72" w:unhideWhenUsed="0"/>
+    <w:lsdException w:name="Colorful Grid Accent 4" w:semiHidden="0" w:uiPriority="73" w:unhideWhenUsed="0"/>
+    <w:lsdException w:name="Light Shading Accent 5" w:semiHidden="0" w:uiPriority="60" w:unhideWhenUsed="0"/>
+    <w:lsdException w:name="Light List Accent 5" w:semiHidden="0" w:uiPriority="61" w:unhideWhenUsed="0"/>
+    <w:lsdException w:name="Light Grid Accent 5" w:semiHidden="0" w:uiPriority="62" w:unhideWhenUsed="0"/>
+    <w:lsdException w:name="Medium Shading 1 Accent 5" w:semiHidden="0" w:uiPriority="63" w:unhideWhenUsed="0"/>
+    <w:lsdException w:name="Medium Shading 2 Accent 5" w:semiHidden="0" w:uiPriority="64" w:unhideWhenUsed="0"/>
+    <w:lsdException w:name="Medium List 1 Accent 5" w:semiHidden="0" w:uiPriority="65" w:unhideWhenUsed="0"/>
+    <w:lsdException w:name="Medium List 2 Accent 5" w:semiHidden="0" w:uiPriority="66" w:unhideWhenUsed="0"/>
+    <w:lsdException w:name="Medium Grid 1 Accent 5" w:semiHidden="0" w:uiPriority="67" w:unhideWhenUsed="0"/>
+    <w:lsdException w:name="Medium Grid 2 Accent 5" w:semiHidden="0" w:uiPriority="68" w:unhideWhenUsed="0"/>
+    <w:lsdException w:name="Medium Grid 3 Accent 5" w:semiHidden="0" w:uiPriority="69" w:unhideWhenUsed="0"/>
+    <w:lsdException w:name="Dark List Accent 5" w:semiHidden="0" w:uiPriority="70" w:unhideWhenUsed="0"/>
+    <w:lsdException w:name="Colorful Shading Accent 5" w:semiHidden="0" w:uiPriority="71" w:unhideWhenUsed="0"/>
+    <w:lsdException w:name="Colorful List Accent 5" w:semiHidden="0" w:uiPriority="72" w:unhideWhenUsed="0"/>
+    <w:lsdException w:name="Colorful Grid Accent 5" w:semiHidden="0" w:uiPriority="73" w:unhideWhenUsed="0"/>
+    <w:lsdException w:name="Light Shading Accent 6" w:semiHidden="0" w:uiPriority="60" w:unhideWhenUsed="0"/>
+    <w:lsdException w:name="Light List Accent 6" w:semiHidden="0" w:uiPriority="61" w:unhideWhenUsed="0"/>
+    <w:lsdException w:name="Light Grid Accent 6" w:semiHidden="0" w:uiPriority="62" w:unhideWhenUsed="0"/>
+    <w:lsdException w:name="Medium Shading 1 Accent 6" w:semiHidden="0" w:uiPriority="63" w:unhideWhenUsed="0"/>
+    <w:lsdException w:name="Medium Shading 2 Accent 6" w:semiHidden="0" w:uiPriority="64" w:unhideWhenUsed="0"/>
+    <w:lsdException w:name="Medium List 1 Accent 6" w:semiHidden="0" w:uiPriority="65" w:unhideWhenUsed="0"/>
+    <w:lsdException w:name="Medium List 2 Accent 6" w:semiHidden="0" w:uiPriority="66" w:unhideWhenUsed="0"/>
+    <w:lsdException w:name="Medium Grid 1 Accent 6" w:semiHidden="0" w:uiPriority="67" w:unhideWhenUsed="0"/>
+    <w:lsdException w:name="Medium Grid 2 Accent 6" w:semiHidden="0" w:uiPriority="68" w:unhideWhenUsed="0"/>
+    <w:lsdException w:name="Medium Grid 3 Accent 6" w:semiHidden="0" w:uiPriority="69" w:unhideWhenUsed="0"/>
+    <w:lsdException w:name="Dark List Accent 6" w:semiHidden="0" w:uiPriority="70" w:unhideWhenUsed="0"/>
+    <w:lsdException w:name="Colorful Shading Accent 6" w:semiHidden="0" w:uiPriority="71" w:unhideWhenUsed="0"/>
+    <w:lsdException w:name="Colorful List Accent 6" w:semiHidden="0" w:uiPriority="72" w:unhideWhenUsed="0"/>
+    <w:lsdException w:name="Colorful Grid Accent 6" w:semiHidden="0" w:uiPriority="73" w:unhideWhenUsed="0"/>
+    <w:lsdException w:name="Subtle Emphasis" w:semiHidden="0" w:uiPriority="19" w:unhideWhenUsed="0" w:qFormat="1"/>
+    <w:lsdException w:name="Intense Emphasis" w:semiHidden="0" w:uiPriority="21" w:unhideWhenUsed="0" w:qFormat="1"/>
+    <w:lsdException w:name="Subtle Reference" w:semiHidden="0" w:uiPriority="31" w:unhideWhenUsed="0" w:qFormat="1"/>
+    <w:lsdException w:name="Intense Reference" w:semiHidden="0" w:uiPriority="32" w:unhideWhenUsed="0" w:qFormat="1"/>
+    <w:lsdException w:name="Book Title" w:semiHidden="0" w:uiPriority="33" w:unhideWhenUsed="0" w:qFormat="1"/>
+    <w:lsdException w:name="Bibliography" w:uiPriority="37"/>
+    <w:lsdException w:name="TOC Heading" w:uiPriority="39" w:qFormat="1"/>
   </w:latentStyles>
   <w:style w:type="paragraph" w:default="1" w:styleId="Normal">
     <w:name w:val="Normal"/>
@@ -4335,7 +4619,7 @@
 </file>
 
 <file path=customXml/itemProps1.xml><?xml version="1.0" encoding="utf-8"?>
-<ds:datastoreItem xmlns:ds="http://schemas.openxmlformats.org/officeDocument/2006/customXml" ds:itemID="{406F55AD-3D66-4DEE-9337-D7D3CE779189}">
+<ds:datastoreItem xmlns:ds="http://schemas.openxmlformats.org/officeDocument/2006/customXml" ds:itemID="{C0FD9988-E55C-4BBB-BCC8-752C344C2BC8}">
   <ds:schemaRefs>
     <ds:schemaRef ds:uri="http://schemas.openxmlformats.org/officeDocument/2006/bibliography"/>
   </ds:schemaRefs>

</xml_diff>